<commit_message>
Ex6 (Initio Robot), tweaking epsilon reduce in Machine Learning problems.
</commit_message>
<xml_diff>
--- a/resources/pi2go_sim/AnswersWS23-Pi2GoSimulator.docx
+++ b/resources/pi2go_sim/AnswersWS23-Pi2GoSimulator.docx
@@ -104,7 +104,7 @@
       <w:pPr>
         <w:jc w:val="both"/>
         <w:rPr>
-          <w:rFonts w:ascii="Calibri" w:eastAsia="Calibri" w:hAnsi="Calibri" w:cs="Calibri"/>
+          <w:rFonts w:asciiTheme="majorHAnsi" w:eastAsia="Calibri" w:hAnsiTheme="majorHAnsi" w:cstheme="majorHAnsi"/>
         </w:rPr>
       </w:pPr>
       <w:r>
@@ -129,6 +129,54 @@
         </w:rPr>
         <w:t>Note the use of print statements.  This program takes a while to run and the print statements help give the programmer a sense of progress.</w:t>
       </w:r>
+      <w:r>
+        <w:rPr>
+          <w:rFonts w:ascii="Calibri" w:eastAsia="Calibri" w:hAnsi="Calibri" w:cs="Calibri"/>
+        </w:rPr>
+        <w:t xml:space="preserve">  The program will run more quickly if </w:t>
+      </w:r>
+      <w:proofErr w:type="spellStart"/>
+      <w:r>
+        <w:rPr>
+          <w:rFonts w:ascii="Courier" w:eastAsia="Calibri" w:hAnsi="Courier" w:cs="Calibri"/>
+        </w:rPr>
+        <w:t>epsilon_reduce</w:t>
+      </w:r>
+      <w:proofErr w:type="spellEnd"/>
+      <w:r>
+        <w:rPr>
+          <w:rFonts w:asciiTheme="majorHAnsi" w:eastAsia="Calibri" w:hAnsiTheme="majorHAnsi" w:cstheme="majorHAnsi"/>
+        </w:rPr>
+        <w:t xml:space="preserve"> is </w:t>
+      </w:r>
+      <w:proofErr w:type="gramStart"/>
+      <w:r>
+        <w:rPr>
+          <w:rFonts w:asciiTheme="majorHAnsi" w:eastAsia="Calibri" w:hAnsiTheme="majorHAnsi" w:cstheme="majorHAnsi"/>
+        </w:rPr>
+        <w:t>increased, but</w:t>
+      </w:r>
+      <w:proofErr w:type="gramEnd"/>
+      <w:r>
+        <w:rPr>
+          <w:rFonts w:asciiTheme="majorHAnsi" w:eastAsia="Calibri" w:hAnsiTheme="majorHAnsi" w:cstheme="majorHAnsi"/>
+        </w:rPr>
+        <w:t xml:space="preserve"> is less likely to learn the “right” algorithm as a result.  That said, the problem is simple enough that quite a high value for </w:t>
+      </w:r>
+      <w:proofErr w:type="spellStart"/>
+      <w:r>
+        <w:rPr>
+          <w:rFonts w:ascii="Courier" w:eastAsia="Calibri" w:hAnsi="Courier" w:cstheme="majorHAnsi"/>
+        </w:rPr>
+        <w:t>epsilon_reduce</w:t>
+      </w:r>
+      <w:proofErr w:type="spellEnd"/>
+      <w:r>
+        <w:rPr>
+          <w:rFonts w:asciiTheme="majorHAnsi" w:eastAsia="Calibri" w:hAnsiTheme="majorHAnsi" w:cstheme="majorHAnsi"/>
+        </w:rPr>
+        <w:t xml:space="preserve"> can probably be used if attention span is proving a problem.</w:t>
+      </w:r>
       <w:bookmarkStart w:id="0" w:name="_GoBack"/>
       <w:bookmarkEnd w:id="0"/>
     </w:p>
@@ -1303,6 +1351,7 @@
         <w:rPr>
           <w:rFonts w:ascii="Courier" w:eastAsia="Calibri" w:hAnsi="Courier" w:cs="Calibri"/>
         </w:rPr>
+        <w:lastRenderedPageBreak/>
         <w:t xml:space="preserve">            if (</w:t>
       </w:r>
       <w:proofErr w:type="spellStart"/>
@@ -1447,1133 +1496,1139 @@
         <w:rPr>
           <w:rFonts w:ascii="Courier" w:eastAsia="Calibri" w:hAnsi="Courier" w:cs="Calibri"/>
         </w:rPr>
+        <w:t xml:space="preserve">    return action</w:t>
+      </w:r>
+    </w:p>
+    <w:p>
+      <w:pPr>
+        <w:pBdr>
+          <w:top w:val="single" w:sz="4" w:space="1" w:color="auto"/>
+          <w:left w:val="single" w:sz="4" w:space="1" w:color="auto"/>
+          <w:bottom w:val="single" w:sz="4" w:space="1" w:color="auto"/>
+          <w:right w:val="single" w:sz="4" w:space="1" w:color="auto"/>
+        </w:pBdr>
+        <w:jc w:val="both"/>
+        <w:rPr>
+          <w:rFonts w:ascii="Courier" w:eastAsia="Calibri" w:hAnsi="Courier" w:cs="Calibri"/>
+        </w:rPr>
+      </w:pPr>
+    </w:p>
+    <w:p>
+      <w:pPr>
+        <w:pBdr>
+          <w:top w:val="single" w:sz="4" w:space="1" w:color="auto"/>
+          <w:left w:val="single" w:sz="4" w:space="1" w:color="auto"/>
+          <w:bottom w:val="single" w:sz="4" w:space="1" w:color="auto"/>
+          <w:right w:val="single" w:sz="4" w:space="1" w:color="auto"/>
+        </w:pBdr>
+        <w:jc w:val="both"/>
+        <w:rPr>
+          <w:rFonts w:ascii="Courier" w:eastAsia="Calibri" w:hAnsi="Courier" w:cs="Calibri"/>
+        </w:rPr>
+      </w:pPr>
+    </w:p>
+    <w:p>
+      <w:pPr>
+        <w:pBdr>
+          <w:top w:val="single" w:sz="4" w:space="1" w:color="auto"/>
+          <w:left w:val="single" w:sz="4" w:space="1" w:color="auto"/>
+          <w:bottom w:val="single" w:sz="4" w:space="1" w:color="auto"/>
+          <w:right w:val="single" w:sz="4" w:space="1" w:color="auto"/>
+        </w:pBdr>
+        <w:jc w:val="both"/>
+        <w:rPr>
+          <w:rFonts w:ascii="Courier" w:eastAsia="Calibri" w:hAnsi="Courier" w:cs="Calibri"/>
+        </w:rPr>
+      </w:pPr>
+      <w:proofErr w:type="spellStart"/>
+      <w:r>
+        <w:rPr>
+          <w:rFonts w:ascii="Courier" w:eastAsia="Calibri" w:hAnsi="Courier" w:cs="Calibri"/>
+        </w:rPr>
+        <w:t>reward_dictionary</w:t>
+      </w:r>
+      <w:proofErr w:type="spellEnd"/>
+      <w:r>
+        <w:rPr>
+          <w:rFonts w:ascii="Courier" w:eastAsia="Calibri" w:hAnsi="Courier" w:cs="Calibri"/>
+        </w:rPr>
+        <w:t xml:space="preserve"> = </w:t>
+      </w:r>
+      <w:proofErr w:type="spellStart"/>
+      <w:r>
+        <w:rPr>
+          <w:rFonts w:ascii="Courier" w:eastAsia="Calibri" w:hAnsi="Courier" w:cs="Calibri"/>
+        </w:rPr>
+        <w:t>action_</w:t>
+      </w:r>
+      <w:proofErr w:type="gramStart"/>
+      <w:r>
+        <w:rPr>
+          <w:rFonts w:ascii="Courier" w:eastAsia="Calibri" w:hAnsi="Courier" w:cs="Calibri"/>
+        </w:rPr>
+        <w:t>reward</w:t>
+      </w:r>
+      <w:proofErr w:type="spellEnd"/>
+      <w:r>
+        <w:rPr>
+          <w:rFonts w:ascii="Courier" w:eastAsia="Calibri" w:hAnsi="Courier" w:cs="Calibri"/>
+        </w:rPr>
+        <w:t>(</w:t>
+      </w:r>
+      <w:proofErr w:type="gramEnd"/>
+      <w:r>
+        <w:rPr>
+          <w:rFonts w:ascii="Courier" w:eastAsia="Calibri" w:hAnsi="Courier" w:cs="Calibri"/>
+        </w:rPr>
+        <w:t>actions, 0)</w:t>
+      </w:r>
+    </w:p>
+    <w:p>
+      <w:pPr>
+        <w:pBdr>
+          <w:top w:val="single" w:sz="4" w:space="1" w:color="auto"/>
+          <w:left w:val="single" w:sz="4" w:space="1" w:color="auto"/>
+          <w:bottom w:val="single" w:sz="4" w:space="1" w:color="auto"/>
+          <w:right w:val="single" w:sz="4" w:space="1" w:color="auto"/>
+        </w:pBdr>
+        <w:jc w:val="both"/>
+        <w:rPr>
+          <w:rFonts w:ascii="Courier" w:eastAsia="Calibri" w:hAnsi="Courier" w:cs="Calibri"/>
+        </w:rPr>
+      </w:pPr>
+      <w:proofErr w:type="spellStart"/>
+      <w:r>
+        <w:rPr>
+          <w:rFonts w:ascii="Courier" w:eastAsia="Calibri" w:hAnsi="Courier" w:cs="Calibri"/>
+        </w:rPr>
+        <w:t>total_attempts</w:t>
+      </w:r>
+      <w:proofErr w:type="spellEnd"/>
+      <w:r>
+        <w:rPr>
+          <w:rFonts w:ascii="Courier" w:eastAsia="Calibri" w:hAnsi="Courier" w:cs="Calibri"/>
+        </w:rPr>
+        <w:t xml:space="preserve"> = </w:t>
+      </w:r>
+      <w:proofErr w:type="spellStart"/>
+      <w:r>
+        <w:rPr>
+          <w:rFonts w:ascii="Courier" w:eastAsia="Calibri" w:hAnsi="Courier" w:cs="Calibri"/>
+        </w:rPr>
+        <w:t>action_</w:t>
+      </w:r>
+      <w:proofErr w:type="gramStart"/>
+      <w:r>
+        <w:rPr>
+          <w:rFonts w:ascii="Courier" w:eastAsia="Calibri" w:hAnsi="Courier" w:cs="Calibri"/>
+        </w:rPr>
+        <w:t>reward</w:t>
+      </w:r>
+      <w:proofErr w:type="spellEnd"/>
+      <w:r>
+        <w:rPr>
+          <w:rFonts w:ascii="Courier" w:eastAsia="Calibri" w:hAnsi="Courier" w:cs="Calibri"/>
+        </w:rPr>
+        <w:t>(</w:t>
+      </w:r>
+      <w:proofErr w:type="gramEnd"/>
+      <w:r>
+        <w:rPr>
+          <w:rFonts w:ascii="Courier" w:eastAsia="Calibri" w:hAnsi="Courier" w:cs="Calibri"/>
+        </w:rPr>
+        <w:t>actions, 0)</w:t>
+      </w:r>
+    </w:p>
+    <w:p>
+      <w:pPr>
+        <w:pBdr>
+          <w:top w:val="single" w:sz="4" w:space="1" w:color="auto"/>
+          <w:left w:val="single" w:sz="4" w:space="1" w:color="auto"/>
+          <w:bottom w:val="single" w:sz="4" w:space="1" w:color="auto"/>
+          <w:right w:val="single" w:sz="4" w:space="1" w:color="auto"/>
+        </w:pBdr>
+        <w:jc w:val="both"/>
+        <w:rPr>
+          <w:rFonts w:ascii="Courier" w:eastAsia="Calibri" w:hAnsi="Courier" w:cs="Calibri"/>
+        </w:rPr>
+      </w:pPr>
+    </w:p>
+    <w:p>
+      <w:pPr>
+        <w:pBdr>
+          <w:top w:val="single" w:sz="4" w:space="1" w:color="auto"/>
+          <w:left w:val="single" w:sz="4" w:space="1" w:color="auto"/>
+          <w:bottom w:val="single" w:sz="4" w:space="1" w:color="auto"/>
+          <w:right w:val="single" w:sz="4" w:space="1" w:color="auto"/>
+        </w:pBdr>
+        <w:jc w:val="both"/>
+        <w:rPr>
+          <w:rFonts w:ascii="Courier" w:eastAsia="Calibri" w:hAnsi="Courier" w:cs="Calibri"/>
+        </w:rPr>
+      </w:pPr>
+      <w:r>
+        <w:rPr>
+          <w:rFonts w:ascii="Courier" w:eastAsia="Calibri" w:hAnsi="Courier" w:cs="Calibri"/>
+        </w:rPr>
+        <w:t>rewards = {(1, 1):1, (1, 0):2, (0, 1):0, (0, 0):1}</w:t>
+      </w:r>
+    </w:p>
+    <w:p>
+      <w:pPr>
+        <w:pBdr>
+          <w:top w:val="single" w:sz="4" w:space="1" w:color="auto"/>
+          <w:left w:val="single" w:sz="4" w:space="1" w:color="auto"/>
+          <w:bottom w:val="single" w:sz="4" w:space="1" w:color="auto"/>
+          <w:right w:val="single" w:sz="4" w:space="1" w:color="auto"/>
+        </w:pBdr>
+        <w:jc w:val="both"/>
+        <w:rPr>
+          <w:rFonts w:ascii="Courier" w:eastAsia="Calibri" w:hAnsi="Courier" w:cs="Calibri"/>
+        </w:rPr>
+      </w:pPr>
+    </w:p>
+    <w:p>
+      <w:pPr>
+        <w:pBdr>
+          <w:top w:val="single" w:sz="4" w:space="1" w:color="auto"/>
+          <w:left w:val="single" w:sz="4" w:space="1" w:color="auto"/>
+          <w:bottom w:val="single" w:sz="4" w:space="1" w:color="auto"/>
+          <w:right w:val="single" w:sz="4" w:space="1" w:color="auto"/>
+        </w:pBdr>
+        <w:jc w:val="both"/>
+        <w:rPr>
+          <w:rFonts w:ascii="Courier" w:eastAsia="Calibri" w:hAnsi="Courier" w:cs="Calibri"/>
+        </w:rPr>
+      </w:pPr>
+      <w:r>
+        <w:rPr>
+          <w:rFonts w:ascii="Courier" w:eastAsia="Calibri" w:hAnsi="Courier" w:cs="Calibri"/>
+        </w:rPr>
+        <w:t>epsilon = 1</w:t>
+      </w:r>
+    </w:p>
+    <w:p>
+      <w:pPr>
+        <w:pBdr>
+          <w:top w:val="single" w:sz="4" w:space="1" w:color="auto"/>
+          <w:left w:val="single" w:sz="4" w:space="1" w:color="auto"/>
+          <w:bottom w:val="single" w:sz="4" w:space="1" w:color="auto"/>
+          <w:right w:val="single" w:sz="4" w:space="1" w:color="auto"/>
+        </w:pBdr>
+        <w:jc w:val="both"/>
+        <w:rPr>
+          <w:rFonts w:ascii="Courier" w:eastAsia="Calibri" w:hAnsi="Courier" w:cs="Calibri"/>
+        </w:rPr>
+      </w:pPr>
+      <w:proofErr w:type="spellStart"/>
+      <w:r>
+        <w:rPr>
+          <w:rFonts w:ascii="Courier" w:eastAsia="Calibri" w:hAnsi="Courier" w:cs="Calibri"/>
+        </w:rPr>
+        <w:t>epsilon_reduce</w:t>
+      </w:r>
+      <w:proofErr w:type="spellEnd"/>
+      <w:r>
+        <w:rPr>
+          <w:rFonts w:ascii="Courier" w:eastAsia="Calibri" w:hAnsi="Courier" w:cs="Calibri"/>
+        </w:rPr>
+        <w:t xml:space="preserve"> = 0.0</w:t>
+      </w:r>
+      <w:r>
+        <w:rPr>
+          <w:rFonts w:ascii="Courier" w:eastAsia="Calibri" w:hAnsi="Courier" w:cs="Calibri"/>
+        </w:rPr>
+        <w:t>5</w:t>
+      </w:r>
+    </w:p>
+    <w:p>
+      <w:pPr>
+        <w:pBdr>
+          <w:top w:val="single" w:sz="4" w:space="1" w:color="auto"/>
+          <w:left w:val="single" w:sz="4" w:space="1" w:color="auto"/>
+          <w:bottom w:val="single" w:sz="4" w:space="1" w:color="auto"/>
+          <w:right w:val="single" w:sz="4" w:space="1" w:color="auto"/>
+        </w:pBdr>
+        <w:jc w:val="both"/>
+        <w:rPr>
+          <w:rFonts w:ascii="Courier" w:eastAsia="Calibri" w:hAnsi="Courier" w:cs="Calibri"/>
+        </w:rPr>
+      </w:pPr>
+    </w:p>
+    <w:p>
+      <w:pPr>
+        <w:pBdr>
+          <w:top w:val="single" w:sz="4" w:space="1" w:color="auto"/>
+          <w:left w:val="single" w:sz="4" w:space="1" w:color="auto"/>
+          <w:bottom w:val="single" w:sz="4" w:space="1" w:color="auto"/>
+          <w:right w:val="single" w:sz="4" w:space="1" w:color="auto"/>
+        </w:pBdr>
+        <w:jc w:val="both"/>
+        <w:rPr>
+          <w:rFonts w:ascii="Courier" w:eastAsia="Calibri" w:hAnsi="Courier" w:cs="Calibri"/>
+        </w:rPr>
+      </w:pPr>
+      <w:r>
+        <w:rPr>
+          <w:rFonts w:ascii="Courier" w:eastAsia="Calibri" w:hAnsi="Courier" w:cs="Calibri"/>
+        </w:rPr>
+        <w:t>while (epsilon &gt; 0):</w:t>
+      </w:r>
+    </w:p>
+    <w:p>
+      <w:pPr>
+        <w:pBdr>
+          <w:top w:val="single" w:sz="4" w:space="1" w:color="auto"/>
+          <w:left w:val="single" w:sz="4" w:space="1" w:color="auto"/>
+          <w:bottom w:val="single" w:sz="4" w:space="1" w:color="auto"/>
+          <w:right w:val="single" w:sz="4" w:space="1" w:color="auto"/>
+        </w:pBdr>
+        <w:jc w:val="both"/>
+        <w:rPr>
+          <w:rFonts w:ascii="Courier" w:eastAsia="Calibri" w:hAnsi="Courier" w:cs="Calibri"/>
+        </w:rPr>
+      </w:pPr>
+      <w:r>
+        <w:rPr>
+          <w:rFonts w:ascii="Courier" w:eastAsia="Calibri" w:hAnsi="Courier" w:cs="Calibri"/>
+        </w:rPr>
+        <w:t xml:space="preserve">    explore = </w:t>
+      </w:r>
+      <w:proofErr w:type="spellStart"/>
+      <w:proofErr w:type="gramStart"/>
+      <w:r>
+        <w:rPr>
+          <w:rFonts w:ascii="Courier" w:eastAsia="Calibri" w:hAnsi="Courier" w:cs="Calibri"/>
+        </w:rPr>
+        <w:t>random.random</w:t>
+      </w:r>
+      <w:proofErr w:type="spellEnd"/>
+      <w:proofErr w:type="gramEnd"/>
+      <w:r>
+        <w:rPr>
+          <w:rFonts w:ascii="Courier" w:eastAsia="Calibri" w:hAnsi="Courier" w:cs="Calibri"/>
+        </w:rPr>
+        <w:t>()</w:t>
+      </w:r>
+    </w:p>
+    <w:p>
+      <w:pPr>
+        <w:pBdr>
+          <w:top w:val="single" w:sz="4" w:space="1" w:color="auto"/>
+          <w:left w:val="single" w:sz="4" w:space="1" w:color="auto"/>
+          <w:bottom w:val="single" w:sz="4" w:space="1" w:color="auto"/>
+          <w:right w:val="single" w:sz="4" w:space="1" w:color="auto"/>
+        </w:pBdr>
+        <w:jc w:val="both"/>
+        <w:rPr>
+          <w:rFonts w:ascii="Courier" w:eastAsia="Calibri" w:hAnsi="Courier" w:cs="Calibri"/>
+        </w:rPr>
+      </w:pPr>
+      <w:r>
+        <w:rPr>
+          <w:rFonts w:ascii="Courier" w:eastAsia="Calibri" w:hAnsi="Courier" w:cs="Calibri"/>
+        </w:rPr>
+        <w:t xml:space="preserve">    state = (pi2go.irLeftLine(), pi2go.irRightLine())</w:t>
+      </w:r>
+    </w:p>
+    <w:p>
+      <w:pPr>
+        <w:pBdr>
+          <w:top w:val="single" w:sz="4" w:space="1" w:color="auto"/>
+          <w:left w:val="single" w:sz="4" w:space="1" w:color="auto"/>
+          <w:bottom w:val="single" w:sz="4" w:space="1" w:color="auto"/>
+          <w:right w:val="single" w:sz="4" w:space="1" w:color="auto"/>
+        </w:pBdr>
+        <w:jc w:val="both"/>
+        <w:rPr>
+          <w:rFonts w:ascii="Courier" w:eastAsia="Calibri" w:hAnsi="Courier" w:cs="Calibri"/>
+        </w:rPr>
+      </w:pPr>
+    </w:p>
+    <w:p>
+      <w:pPr>
+        <w:pBdr>
+          <w:top w:val="single" w:sz="4" w:space="1" w:color="auto"/>
+          <w:left w:val="single" w:sz="4" w:space="1" w:color="auto"/>
+          <w:bottom w:val="single" w:sz="4" w:space="1" w:color="auto"/>
+          <w:right w:val="single" w:sz="4" w:space="1" w:color="auto"/>
+        </w:pBdr>
+        <w:jc w:val="both"/>
+        <w:rPr>
+          <w:rFonts w:ascii="Courier" w:eastAsia="Calibri" w:hAnsi="Courier" w:cs="Calibri"/>
+        </w:rPr>
+      </w:pPr>
+      <w:r>
+        <w:rPr>
+          <w:rFonts w:ascii="Courier" w:eastAsia="Calibri" w:hAnsi="Courier" w:cs="Calibri"/>
+        </w:rPr>
+        <w:t xml:space="preserve">    if (explore &lt; epsilon):</w:t>
+      </w:r>
+    </w:p>
+    <w:p>
+      <w:pPr>
+        <w:pBdr>
+          <w:top w:val="single" w:sz="4" w:space="1" w:color="auto"/>
+          <w:left w:val="single" w:sz="4" w:space="1" w:color="auto"/>
+          <w:bottom w:val="single" w:sz="4" w:space="1" w:color="auto"/>
+          <w:right w:val="single" w:sz="4" w:space="1" w:color="auto"/>
+        </w:pBdr>
+        <w:jc w:val="both"/>
+        <w:rPr>
+          <w:rFonts w:ascii="Courier" w:eastAsia="Calibri" w:hAnsi="Courier" w:cs="Calibri"/>
+        </w:rPr>
+      </w:pPr>
+      <w:r>
+        <w:rPr>
+          <w:rFonts w:ascii="Courier" w:eastAsia="Calibri" w:hAnsi="Courier" w:cs="Calibri"/>
+        </w:rPr>
+        <w:t xml:space="preserve">        action = </w:t>
+      </w:r>
+      <w:proofErr w:type="spellStart"/>
+      <w:proofErr w:type="gramStart"/>
+      <w:r>
+        <w:rPr>
+          <w:rFonts w:ascii="Courier" w:eastAsia="Calibri" w:hAnsi="Courier" w:cs="Calibri"/>
+        </w:rPr>
+        <w:t>random.choice</w:t>
+      </w:r>
+      <w:proofErr w:type="spellEnd"/>
+      <w:proofErr w:type="gramEnd"/>
+      <w:r>
+        <w:rPr>
+          <w:rFonts w:ascii="Courier" w:eastAsia="Calibri" w:hAnsi="Courier" w:cs="Calibri"/>
+        </w:rPr>
+        <w:t>(actions)</w:t>
+      </w:r>
+    </w:p>
+    <w:p>
+      <w:pPr>
+        <w:pBdr>
+          <w:top w:val="single" w:sz="4" w:space="1" w:color="auto"/>
+          <w:left w:val="single" w:sz="4" w:space="1" w:color="auto"/>
+          <w:bottom w:val="single" w:sz="4" w:space="1" w:color="auto"/>
+          <w:right w:val="single" w:sz="4" w:space="1" w:color="auto"/>
+        </w:pBdr>
+        <w:jc w:val="both"/>
+        <w:rPr>
+          <w:rFonts w:ascii="Courier" w:eastAsia="Calibri" w:hAnsi="Courier" w:cs="Calibri"/>
+        </w:rPr>
+      </w:pPr>
+      <w:r>
+        <w:rPr>
+          <w:rFonts w:ascii="Courier" w:eastAsia="Calibri" w:hAnsi="Courier" w:cs="Calibri"/>
+        </w:rPr>
+        <w:t xml:space="preserve">        </w:t>
+      </w:r>
+      <w:proofErr w:type="gramStart"/>
+      <w:r>
+        <w:rPr>
+          <w:rFonts w:ascii="Courier" w:eastAsia="Calibri" w:hAnsi="Courier" w:cs="Calibri"/>
+        </w:rPr>
+        <w:t>print(</w:t>
+      </w:r>
+      <w:proofErr w:type="gramEnd"/>
+      <w:r>
+        <w:rPr>
+          <w:rFonts w:ascii="Courier" w:eastAsia="Calibri" w:hAnsi="Courier" w:cs="Calibri"/>
+        </w:rPr>
+        <w:t>"Random Action: " + action)</w:t>
+      </w:r>
+    </w:p>
+    <w:p>
+      <w:pPr>
+        <w:pBdr>
+          <w:top w:val="single" w:sz="4" w:space="1" w:color="auto"/>
+          <w:left w:val="single" w:sz="4" w:space="1" w:color="auto"/>
+          <w:bottom w:val="single" w:sz="4" w:space="1" w:color="auto"/>
+          <w:right w:val="single" w:sz="4" w:space="1" w:color="auto"/>
+        </w:pBdr>
+        <w:jc w:val="both"/>
+        <w:rPr>
+          <w:rFonts w:ascii="Courier" w:eastAsia="Calibri" w:hAnsi="Courier" w:cs="Calibri"/>
+        </w:rPr>
+      </w:pPr>
+      <w:r>
+        <w:rPr>
+          <w:rFonts w:ascii="Courier" w:eastAsia="Calibri" w:hAnsi="Courier" w:cs="Calibri"/>
+        </w:rPr>
+        <w:t xml:space="preserve">    else:</w:t>
+      </w:r>
+    </w:p>
+    <w:p>
+      <w:pPr>
+        <w:pBdr>
+          <w:top w:val="single" w:sz="4" w:space="1" w:color="auto"/>
+          <w:left w:val="single" w:sz="4" w:space="1" w:color="auto"/>
+          <w:bottom w:val="single" w:sz="4" w:space="1" w:color="auto"/>
+          <w:right w:val="single" w:sz="4" w:space="1" w:color="auto"/>
+        </w:pBdr>
+        <w:jc w:val="both"/>
+        <w:rPr>
+          <w:rFonts w:ascii="Courier" w:eastAsia="Calibri" w:hAnsi="Courier" w:cs="Calibri"/>
+        </w:rPr>
+      </w:pPr>
+      <w:r>
+        <w:rPr>
+          <w:rFonts w:ascii="Courier" w:eastAsia="Calibri" w:hAnsi="Courier" w:cs="Calibri"/>
+        </w:rPr>
+        <w:t xml:space="preserve">        action = </w:t>
+      </w:r>
+      <w:proofErr w:type="spellStart"/>
+      <w:r>
+        <w:rPr>
+          <w:rFonts w:ascii="Courier" w:eastAsia="Calibri" w:hAnsi="Courier" w:cs="Calibri"/>
+        </w:rPr>
+        <w:t>best_action</w:t>
+      </w:r>
+      <w:proofErr w:type="spellEnd"/>
+      <w:r>
+        <w:rPr>
+          <w:rFonts w:ascii="Courier" w:eastAsia="Calibri" w:hAnsi="Courier" w:cs="Calibri"/>
+        </w:rPr>
+        <w:t>(state)</w:t>
+      </w:r>
+    </w:p>
+    <w:p>
+      <w:pPr>
+        <w:pBdr>
+          <w:top w:val="single" w:sz="4" w:space="1" w:color="auto"/>
+          <w:left w:val="single" w:sz="4" w:space="1" w:color="auto"/>
+          <w:bottom w:val="single" w:sz="4" w:space="1" w:color="auto"/>
+          <w:right w:val="single" w:sz="4" w:space="1" w:color="auto"/>
+        </w:pBdr>
+        <w:jc w:val="both"/>
+        <w:rPr>
+          <w:rFonts w:ascii="Courier" w:eastAsia="Calibri" w:hAnsi="Courier" w:cs="Calibri"/>
+        </w:rPr>
+      </w:pPr>
+      <w:r>
+        <w:rPr>
+          <w:rFonts w:ascii="Courier" w:eastAsia="Calibri" w:hAnsi="Courier" w:cs="Calibri"/>
+        </w:rPr>
+        <w:t xml:space="preserve">        </w:t>
+      </w:r>
+      <w:proofErr w:type="gramStart"/>
+      <w:r>
+        <w:rPr>
+          <w:rFonts w:ascii="Courier" w:eastAsia="Calibri" w:hAnsi="Courier" w:cs="Calibri"/>
+        </w:rPr>
+        <w:t>print(</w:t>
+      </w:r>
+      <w:proofErr w:type="gramEnd"/>
+      <w:r>
+        <w:rPr>
+          <w:rFonts w:ascii="Courier" w:eastAsia="Calibri" w:hAnsi="Courier" w:cs="Calibri"/>
+        </w:rPr>
+        <w:t>"Best Action: " + action)</w:t>
+      </w:r>
+    </w:p>
+    <w:p>
+      <w:pPr>
+        <w:pBdr>
+          <w:top w:val="single" w:sz="4" w:space="1" w:color="auto"/>
+          <w:left w:val="single" w:sz="4" w:space="1" w:color="auto"/>
+          <w:bottom w:val="single" w:sz="4" w:space="1" w:color="auto"/>
+          <w:right w:val="single" w:sz="4" w:space="1" w:color="auto"/>
+        </w:pBdr>
+        <w:jc w:val="both"/>
+        <w:rPr>
+          <w:rFonts w:ascii="Courier" w:eastAsia="Calibri" w:hAnsi="Courier" w:cs="Calibri"/>
+        </w:rPr>
+      </w:pPr>
+    </w:p>
+    <w:p>
+      <w:pPr>
+        <w:pBdr>
+          <w:top w:val="single" w:sz="4" w:space="1" w:color="auto"/>
+          <w:left w:val="single" w:sz="4" w:space="1" w:color="auto"/>
+          <w:bottom w:val="single" w:sz="4" w:space="1" w:color="auto"/>
+          <w:right w:val="single" w:sz="4" w:space="1" w:color="auto"/>
+        </w:pBdr>
+        <w:jc w:val="both"/>
+        <w:rPr>
+          <w:rFonts w:ascii="Courier" w:eastAsia="Calibri" w:hAnsi="Courier" w:cs="Calibri"/>
+        </w:rPr>
+      </w:pPr>
+      <w:r>
+        <w:rPr>
+          <w:rFonts w:ascii="Courier" w:eastAsia="Calibri" w:hAnsi="Courier" w:cs="Calibri"/>
+        </w:rPr>
+        <w:t xml:space="preserve">    </w:t>
+      </w:r>
+      <w:proofErr w:type="spellStart"/>
+      <w:r>
+        <w:rPr>
+          <w:rFonts w:ascii="Courier" w:eastAsia="Calibri" w:hAnsi="Courier" w:cs="Calibri"/>
+        </w:rPr>
+        <w:t>execute_action</w:t>
+      </w:r>
+      <w:proofErr w:type="spellEnd"/>
+      <w:r>
+        <w:rPr>
+          <w:rFonts w:ascii="Courier" w:eastAsia="Calibri" w:hAnsi="Courier" w:cs="Calibri"/>
+        </w:rPr>
+        <w:t xml:space="preserve">(action)    </w:t>
+      </w:r>
+    </w:p>
+    <w:p>
+      <w:pPr>
+        <w:pBdr>
+          <w:top w:val="single" w:sz="4" w:space="1" w:color="auto"/>
+          <w:left w:val="single" w:sz="4" w:space="1" w:color="auto"/>
+          <w:bottom w:val="single" w:sz="4" w:space="1" w:color="auto"/>
+          <w:right w:val="single" w:sz="4" w:space="1" w:color="auto"/>
+        </w:pBdr>
+        <w:jc w:val="both"/>
+        <w:rPr>
+          <w:rFonts w:ascii="Courier" w:eastAsia="Calibri" w:hAnsi="Courier" w:cs="Calibri"/>
+        </w:rPr>
+      </w:pPr>
+    </w:p>
+    <w:p>
+      <w:pPr>
+        <w:pBdr>
+          <w:top w:val="single" w:sz="4" w:space="1" w:color="auto"/>
+          <w:left w:val="single" w:sz="4" w:space="1" w:color="auto"/>
+          <w:bottom w:val="single" w:sz="4" w:space="1" w:color="auto"/>
+          <w:right w:val="single" w:sz="4" w:space="1" w:color="auto"/>
+        </w:pBdr>
+        <w:jc w:val="both"/>
+        <w:rPr>
+          <w:rFonts w:ascii="Courier" w:eastAsia="Calibri" w:hAnsi="Courier" w:cs="Calibri"/>
+        </w:rPr>
+      </w:pPr>
+      <w:r>
+        <w:rPr>
+          <w:rFonts w:ascii="Courier" w:eastAsia="Calibri" w:hAnsi="Courier" w:cs="Calibri"/>
+        </w:rPr>
+        <w:t xml:space="preserve">    reward = </w:t>
+      </w:r>
+      <w:proofErr w:type="gramStart"/>
+      <w:r>
+        <w:rPr>
+          <w:rFonts w:ascii="Courier" w:eastAsia="Calibri" w:hAnsi="Courier" w:cs="Calibri"/>
+        </w:rPr>
+        <w:t>rewards[</w:t>
+      </w:r>
+      <w:proofErr w:type="gramEnd"/>
+      <w:r>
+        <w:rPr>
+          <w:rFonts w:ascii="Courier" w:eastAsia="Calibri" w:hAnsi="Courier" w:cs="Calibri"/>
+        </w:rPr>
+        <w:t>(pi2go.irLeftLine(), pi2go.irRightLine())]</w:t>
+      </w:r>
+    </w:p>
+    <w:p>
+      <w:pPr>
+        <w:pBdr>
+          <w:top w:val="single" w:sz="4" w:space="1" w:color="auto"/>
+          <w:left w:val="single" w:sz="4" w:space="1" w:color="auto"/>
+          <w:bottom w:val="single" w:sz="4" w:space="1" w:color="auto"/>
+          <w:right w:val="single" w:sz="4" w:space="1" w:color="auto"/>
+        </w:pBdr>
+        <w:jc w:val="both"/>
+        <w:rPr>
+          <w:rFonts w:ascii="Courier" w:eastAsia="Calibri" w:hAnsi="Courier" w:cs="Calibri"/>
+        </w:rPr>
+      </w:pPr>
+      <w:r>
+        <w:rPr>
+          <w:rFonts w:ascii="Courier" w:eastAsia="Calibri" w:hAnsi="Courier" w:cs="Calibri"/>
+        </w:rPr>
+        <w:t xml:space="preserve">    </w:t>
+      </w:r>
+      <w:proofErr w:type="spellStart"/>
+      <w:r>
+        <w:rPr>
+          <w:rFonts w:ascii="Courier" w:eastAsia="Calibri" w:hAnsi="Courier" w:cs="Calibri"/>
+        </w:rPr>
+        <w:t>reward_</w:t>
+      </w:r>
+      <w:proofErr w:type="gramStart"/>
+      <w:r>
+        <w:rPr>
+          <w:rFonts w:ascii="Courier" w:eastAsia="Calibri" w:hAnsi="Courier" w:cs="Calibri"/>
+        </w:rPr>
+        <w:t>dictionary</w:t>
+      </w:r>
+      <w:proofErr w:type="spellEnd"/>
+      <w:r>
+        <w:rPr>
+          <w:rFonts w:ascii="Courier" w:eastAsia="Calibri" w:hAnsi="Courier" w:cs="Calibri"/>
+        </w:rPr>
+        <w:t>[</w:t>
+      </w:r>
+      <w:proofErr w:type="gramEnd"/>
+      <w:r>
+        <w:rPr>
+          <w:rFonts w:ascii="Courier" w:eastAsia="Calibri" w:hAnsi="Courier" w:cs="Calibri"/>
+        </w:rPr>
+        <w:t xml:space="preserve">(state, action)] = </w:t>
+      </w:r>
+      <w:proofErr w:type="spellStart"/>
+      <w:r>
+        <w:rPr>
+          <w:rFonts w:ascii="Courier" w:eastAsia="Calibri" w:hAnsi="Courier" w:cs="Calibri"/>
+        </w:rPr>
+        <w:t>reward_dictionary</w:t>
+      </w:r>
+      <w:proofErr w:type="spellEnd"/>
+      <w:r>
+        <w:rPr>
+          <w:rFonts w:ascii="Courier" w:eastAsia="Calibri" w:hAnsi="Courier" w:cs="Calibri"/>
+        </w:rPr>
+        <w:t>[(state, action)] + reward</w:t>
+      </w:r>
+    </w:p>
+    <w:p>
+      <w:pPr>
+        <w:pBdr>
+          <w:top w:val="single" w:sz="4" w:space="1" w:color="auto"/>
+          <w:left w:val="single" w:sz="4" w:space="1" w:color="auto"/>
+          <w:bottom w:val="single" w:sz="4" w:space="1" w:color="auto"/>
+          <w:right w:val="single" w:sz="4" w:space="1" w:color="auto"/>
+        </w:pBdr>
+        <w:jc w:val="both"/>
+        <w:rPr>
+          <w:rFonts w:ascii="Courier" w:eastAsia="Calibri" w:hAnsi="Courier" w:cs="Calibri"/>
+        </w:rPr>
+      </w:pPr>
+      <w:r>
+        <w:rPr>
+          <w:rFonts w:ascii="Courier" w:eastAsia="Calibri" w:hAnsi="Courier" w:cs="Calibri"/>
+        </w:rPr>
+        <w:t xml:space="preserve">    </w:t>
+      </w:r>
+      <w:proofErr w:type="spellStart"/>
+      <w:r>
+        <w:rPr>
+          <w:rFonts w:ascii="Courier" w:eastAsia="Calibri" w:hAnsi="Courier" w:cs="Calibri"/>
+        </w:rPr>
+        <w:t>total_</w:t>
+      </w:r>
+      <w:proofErr w:type="gramStart"/>
+      <w:r>
+        <w:rPr>
+          <w:rFonts w:ascii="Courier" w:eastAsia="Calibri" w:hAnsi="Courier" w:cs="Calibri"/>
+        </w:rPr>
+        <w:t>attempts</w:t>
+      </w:r>
+      <w:proofErr w:type="spellEnd"/>
+      <w:r>
+        <w:rPr>
+          <w:rFonts w:ascii="Courier" w:eastAsia="Calibri" w:hAnsi="Courier" w:cs="Calibri"/>
+        </w:rPr>
+        <w:t>[</w:t>
+      </w:r>
+      <w:proofErr w:type="gramEnd"/>
+      <w:r>
+        <w:rPr>
+          <w:rFonts w:ascii="Courier" w:eastAsia="Calibri" w:hAnsi="Courier" w:cs="Calibri"/>
+        </w:rPr>
+        <w:t xml:space="preserve">(state, action)] = </w:t>
+      </w:r>
+      <w:proofErr w:type="spellStart"/>
+      <w:r>
+        <w:rPr>
+          <w:rFonts w:ascii="Courier" w:eastAsia="Calibri" w:hAnsi="Courier" w:cs="Calibri"/>
+        </w:rPr>
+        <w:t>total_attempts</w:t>
+      </w:r>
+      <w:proofErr w:type="spellEnd"/>
+      <w:r>
+        <w:rPr>
+          <w:rFonts w:ascii="Courier" w:eastAsia="Calibri" w:hAnsi="Courier" w:cs="Calibri"/>
+        </w:rPr>
+        <w:t>[(state, action)] + 1</w:t>
+      </w:r>
+    </w:p>
+    <w:p>
+      <w:pPr>
+        <w:pBdr>
+          <w:top w:val="single" w:sz="4" w:space="1" w:color="auto"/>
+          <w:left w:val="single" w:sz="4" w:space="1" w:color="auto"/>
+          <w:bottom w:val="single" w:sz="4" w:space="1" w:color="auto"/>
+          <w:right w:val="single" w:sz="4" w:space="1" w:color="auto"/>
+        </w:pBdr>
+        <w:jc w:val="both"/>
+        <w:rPr>
+          <w:rFonts w:ascii="Courier" w:eastAsia="Calibri" w:hAnsi="Courier" w:cs="Calibri"/>
+        </w:rPr>
+      </w:pPr>
+      <w:r>
+        <w:rPr>
+          <w:rFonts w:ascii="Courier" w:eastAsia="Calibri" w:hAnsi="Courier" w:cs="Calibri"/>
+        </w:rPr>
+        <w:t xml:space="preserve">    if (reward == 2):</w:t>
+      </w:r>
+    </w:p>
+    <w:p>
+      <w:pPr>
+        <w:pBdr>
+          <w:top w:val="single" w:sz="4" w:space="1" w:color="auto"/>
+          <w:left w:val="single" w:sz="4" w:space="1" w:color="auto"/>
+          <w:bottom w:val="single" w:sz="4" w:space="1" w:color="auto"/>
+          <w:right w:val="single" w:sz="4" w:space="1" w:color="auto"/>
+        </w:pBdr>
+        <w:jc w:val="both"/>
+        <w:rPr>
+          <w:rFonts w:ascii="Courier" w:eastAsia="Calibri" w:hAnsi="Courier" w:cs="Calibri"/>
+        </w:rPr>
+      </w:pPr>
+      <w:r>
+        <w:rPr>
+          <w:rFonts w:ascii="Courier" w:eastAsia="Calibri" w:hAnsi="Courier" w:cs="Calibri"/>
+        </w:rPr>
+        <w:t xml:space="preserve">        epsilon = epsilon - </w:t>
+      </w:r>
+      <w:proofErr w:type="spellStart"/>
+      <w:r>
+        <w:rPr>
+          <w:rFonts w:ascii="Courier" w:eastAsia="Calibri" w:hAnsi="Courier" w:cs="Calibri"/>
+        </w:rPr>
+        <w:t>epsilon_reduce</w:t>
+      </w:r>
+      <w:proofErr w:type="spellEnd"/>
+    </w:p>
+    <w:p>
+      <w:pPr>
+        <w:pBdr>
+          <w:top w:val="single" w:sz="4" w:space="1" w:color="auto"/>
+          <w:left w:val="single" w:sz="4" w:space="1" w:color="auto"/>
+          <w:bottom w:val="single" w:sz="4" w:space="1" w:color="auto"/>
+          <w:right w:val="single" w:sz="4" w:space="1" w:color="auto"/>
+        </w:pBdr>
+        <w:jc w:val="both"/>
+        <w:rPr>
+          <w:rFonts w:ascii="Courier" w:eastAsia="Calibri" w:hAnsi="Courier" w:cs="Calibri"/>
+        </w:rPr>
+      </w:pPr>
+      <w:r>
+        <w:rPr>
+          <w:rFonts w:ascii="Courier" w:eastAsia="Calibri" w:hAnsi="Courier" w:cs="Calibri"/>
+        </w:rPr>
+        <w:t xml:space="preserve">        </w:t>
+      </w:r>
+      <w:proofErr w:type="gramStart"/>
+      <w:r>
+        <w:rPr>
+          <w:rFonts w:ascii="Courier" w:eastAsia="Calibri" w:hAnsi="Courier" w:cs="Calibri"/>
+        </w:rPr>
+        <w:t>print(</w:t>
+      </w:r>
+      <w:proofErr w:type="gramEnd"/>
+      <w:r>
+        <w:rPr>
+          <w:rFonts w:ascii="Courier" w:eastAsia="Calibri" w:hAnsi="Courier" w:cs="Calibri"/>
+        </w:rPr>
+        <w:t>"New epsilon: " + str(epsilon))</w:t>
+      </w:r>
+    </w:p>
+    <w:p>
+      <w:pPr>
+        <w:pBdr>
+          <w:top w:val="single" w:sz="4" w:space="1" w:color="auto"/>
+          <w:left w:val="single" w:sz="4" w:space="1" w:color="auto"/>
+          <w:bottom w:val="single" w:sz="4" w:space="1" w:color="auto"/>
+          <w:right w:val="single" w:sz="4" w:space="1" w:color="auto"/>
+        </w:pBdr>
+        <w:jc w:val="both"/>
+        <w:rPr>
+          <w:rFonts w:ascii="Courier" w:eastAsia="Calibri" w:hAnsi="Courier" w:cs="Calibri"/>
+        </w:rPr>
+      </w:pPr>
+      <w:r>
+        <w:rPr>
+          <w:rFonts w:ascii="Courier" w:eastAsia="Calibri" w:hAnsi="Courier" w:cs="Calibri"/>
+        </w:rPr>
+        <w:t xml:space="preserve">    </w:t>
+      </w:r>
+    </w:p>
+    <w:p>
+      <w:pPr>
+        <w:pBdr>
+          <w:top w:val="single" w:sz="4" w:space="1" w:color="auto"/>
+          <w:left w:val="single" w:sz="4" w:space="1" w:color="auto"/>
+          <w:bottom w:val="single" w:sz="4" w:space="1" w:color="auto"/>
+          <w:right w:val="single" w:sz="4" w:space="1" w:color="auto"/>
+        </w:pBdr>
+        <w:jc w:val="both"/>
+        <w:rPr>
+          <w:rFonts w:ascii="Courier" w:eastAsia="Calibri" w:hAnsi="Courier" w:cs="Calibri"/>
+        </w:rPr>
+      </w:pPr>
+      <w:r>
+        <w:rPr>
+          <w:rFonts w:ascii="Courier" w:eastAsia="Calibri" w:hAnsi="Courier" w:cs="Calibri"/>
+        </w:rPr>
+        <w:t>pi2go.stop()</w:t>
+      </w:r>
+    </w:p>
+    <w:p>
+      <w:pPr>
+        <w:pBdr>
+          <w:top w:val="single" w:sz="4" w:space="1" w:color="auto"/>
+          <w:left w:val="single" w:sz="4" w:space="1" w:color="auto"/>
+          <w:bottom w:val="single" w:sz="4" w:space="1" w:color="auto"/>
+          <w:right w:val="single" w:sz="4" w:space="1" w:color="auto"/>
+        </w:pBdr>
+        <w:jc w:val="both"/>
+        <w:rPr>
+          <w:rFonts w:ascii="Courier" w:eastAsia="Calibri" w:hAnsi="Courier" w:cs="Calibri"/>
+        </w:rPr>
+      </w:pPr>
+      <w:r>
+        <w:rPr>
+          <w:rFonts w:ascii="Courier" w:eastAsia="Calibri" w:hAnsi="Courier" w:cs="Calibri"/>
+        </w:rPr>
+        <w:t>print(</w:t>
+      </w:r>
+      <w:proofErr w:type="spellStart"/>
+      <w:r>
+        <w:rPr>
+          <w:rFonts w:ascii="Courier" w:eastAsia="Calibri" w:hAnsi="Courier" w:cs="Calibri"/>
+        </w:rPr>
+        <w:t>reward_dictionary</w:t>
+      </w:r>
+      <w:proofErr w:type="spellEnd"/>
+      <w:r>
+        <w:rPr>
+          <w:rFonts w:ascii="Courier" w:eastAsia="Calibri" w:hAnsi="Courier" w:cs="Calibri"/>
+        </w:rPr>
+        <w:t>)</w:t>
+      </w:r>
+    </w:p>
+    <w:p>
+      <w:pPr>
+        <w:pBdr>
+          <w:top w:val="single" w:sz="4" w:space="1" w:color="auto"/>
+          <w:left w:val="single" w:sz="4" w:space="1" w:color="auto"/>
+          <w:bottom w:val="single" w:sz="4" w:space="1" w:color="auto"/>
+          <w:right w:val="single" w:sz="4" w:space="1" w:color="auto"/>
+        </w:pBdr>
+        <w:jc w:val="both"/>
+        <w:rPr>
+          <w:rFonts w:ascii="Courier" w:eastAsia="Calibri" w:hAnsi="Courier" w:cs="Calibri"/>
+        </w:rPr>
+      </w:pPr>
+    </w:p>
+    <w:p>
+      <w:pPr>
+        <w:pBdr>
+          <w:top w:val="single" w:sz="4" w:space="1" w:color="auto"/>
+          <w:left w:val="single" w:sz="4" w:space="1" w:color="auto"/>
+          <w:bottom w:val="single" w:sz="4" w:space="1" w:color="auto"/>
+          <w:right w:val="single" w:sz="4" w:space="1" w:color="auto"/>
+        </w:pBdr>
+        <w:jc w:val="both"/>
+        <w:rPr>
+          <w:rFonts w:ascii="Courier" w:eastAsia="Calibri" w:hAnsi="Courier" w:cs="Calibri"/>
+        </w:rPr>
+      </w:pPr>
+      <w:r>
+        <w:rPr>
+          <w:rFonts w:ascii="Courier" w:eastAsia="Calibri" w:hAnsi="Courier" w:cs="Calibri"/>
+        </w:rPr>
+        <w:t xml:space="preserve">for key in </w:t>
+      </w:r>
+      <w:proofErr w:type="spellStart"/>
+      <w:r>
+        <w:rPr>
+          <w:rFonts w:ascii="Courier" w:eastAsia="Calibri" w:hAnsi="Courier" w:cs="Calibri"/>
+        </w:rPr>
+        <w:t>reward_dictionary</w:t>
+      </w:r>
+      <w:proofErr w:type="spellEnd"/>
+      <w:r>
+        <w:rPr>
+          <w:rFonts w:ascii="Courier" w:eastAsia="Calibri" w:hAnsi="Courier" w:cs="Calibri"/>
+        </w:rPr>
+        <w:t>:</w:t>
+      </w:r>
+    </w:p>
+    <w:p>
+      <w:pPr>
+        <w:pBdr>
+          <w:top w:val="single" w:sz="4" w:space="1" w:color="auto"/>
+          <w:left w:val="single" w:sz="4" w:space="1" w:color="auto"/>
+          <w:bottom w:val="single" w:sz="4" w:space="1" w:color="auto"/>
+          <w:right w:val="single" w:sz="4" w:space="1" w:color="auto"/>
+        </w:pBdr>
+        <w:jc w:val="both"/>
+        <w:rPr>
+          <w:rFonts w:ascii="Courier" w:eastAsia="Calibri" w:hAnsi="Courier" w:cs="Calibri"/>
+        </w:rPr>
+      </w:pPr>
+      <w:r>
+        <w:rPr>
+          <w:rFonts w:ascii="Courier" w:eastAsia="Calibri" w:hAnsi="Courier" w:cs="Calibri"/>
+        </w:rPr>
+        <w:t xml:space="preserve">    total = </w:t>
+      </w:r>
+      <w:proofErr w:type="spellStart"/>
+      <w:r>
+        <w:rPr>
+          <w:rFonts w:ascii="Courier" w:eastAsia="Calibri" w:hAnsi="Courier" w:cs="Calibri"/>
+        </w:rPr>
+        <w:t>total_attempts</w:t>
+      </w:r>
+      <w:proofErr w:type="spellEnd"/>
+      <w:r>
+        <w:rPr>
+          <w:rFonts w:ascii="Courier" w:eastAsia="Calibri" w:hAnsi="Courier" w:cs="Calibri"/>
+        </w:rPr>
+        <w:t>[key]</w:t>
+      </w:r>
+    </w:p>
+    <w:p>
+      <w:pPr>
+        <w:pBdr>
+          <w:top w:val="single" w:sz="4" w:space="1" w:color="auto"/>
+          <w:left w:val="single" w:sz="4" w:space="1" w:color="auto"/>
+          <w:bottom w:val="single" w:sz="4" w:space="1" w:color="auto"/>
+          <w:right w:val="single" w:sz="4" w:space="1" w:color="auto"/>
+        </w:pBdr>
+        <w:jc w:val="both"/>
+        <w:rPr>
+          <w:rFonts w:ascii="Courier" w:eastAsia="Calibri" w:hAnsi="Courier" w:cs="Calibri"/>
+        </w:rPr>
+      </w:pPr>
+      <w:r>
+        <w:rPr>
+          <w:rFonts w:ascii="Courier" w:eastAsia="Calibri" w:hAnsi="Courier" w:cs="Calibri"/>
+        </w:rPr>
+        <w:t xml:space="preserve">    if (total == 0):</w:t>
+      </w:r>
+    </w:p>
+    <w:p>
+      <w:pPr>
+        <w:pBdr>
+          <w:top w:val="single" w:sz="4" w:space="1" w:color="auto"/>
+          <w:left w:val="single" w:sz="4" w:space="1" w:color="auto"/>
+          <w:bottom w:val="single" w:sz="4" w:space="1" w:color="auto"/>
+          <w:right w:val="single" w:sz="4" w:space="1" w:color="auto"/>
+        </w:pBdr>
+        <w:jc w:val="both"/>
+        <w:rPr>
+          <w:rFonts w:ascii="Courier" w:eastAsia="Calibri" w:hAnsi="Courier" w:cs="Calibri"/>
+        </w:rPr>
+      </w:pPr>
+      <w:r>
+        <w:rPr>
+          <w:rFonts w:ascii="Courier" w:eastAsia="Calibri" w:hAnsi="Courier" w:cs="Calibri"/>
+        </w:rPr>
+        <w:t xml:space="preserve">        </w:t>
+      </w:r>
+      <w:proofErr w:type="gramStart"/>
+      <w:r>
+        <w:rPr>
+          <w:rFonts w:ascii="Courier" w:eastAsia="Calibri" w:hAnsi="Courier" w:cs="Calibri"/>
+        </w:rPr>
+        <w:t>print(</w:t>
+      </w:r>
+      <w:proofErr w:type="gramEnd"/>
+      <w:r>
+        <w:rPr>
+          <w:rFonts w:ascii="Courier" w:eastAsia="Calibri" w:hAnsi="Courier" w:cs="Calibri"/>
+        </w:rPr>
+        <w:t>"Never attempted " + str(key))</w:t>
+      </w:r>
+    </w:p>
+    <w:p>
+      <w:pPr>
+        <w:pBdr>
+          <w:top w:val="single" w:sz="4" w:space="1" w:color="auto"/>
+          <w:left w:val="single" w:sz="4" w:space="1" w:color="auto"/>
+          <w:bottom w:val="single" w:sz="4" w:space="1" w:color="auto"/>
+          <w:right w:val="single" w:sz="4" w:space="1" w:color="auto"/>
+        </w:pBdr>
+        <w:jc w:val="both"/>
+        <w:rPr>
+          <w:rFonts w:ascii="Courier" w:eastAsia="Calibri" w:hAnsi="Courier" w:cs="Calibri"/>
+        </w:rPr>
+      </w:pPr>
+      <w:r>
+        <w:rPr>
+          <w:rFonts w:ascii="Courier" w:eastAsia="Calibri" w:hAnsi="Courier" w:cs="Calibri"/>
+        </w:rPr>
+        <w:t xml:space="preserve">    else: </w:t>
+      </w:r>
+    </w:p>
+    <w:p>
+      <w:pPr>
+        <w:pBdr>
+          <w:top w:val="single" w:sz="4" w:space="1" w:color="auto"/>
+          <w:left w:val="single" w:sz="4" w:space="1" w:color="auto"/>
+          <w:bottom w:val="single" w:sz="4" w:space="1" w:color="auto"/>
+          <w:right w:val="single" w:sz="4" w:space="1" w:color="auto"/>
+        </w:pBdr>
+        <w:jc w:val="both"/>
+        <w:rPr>
+          <w:rFonts w:ascii="Courier" w:eastAsia="Calibri" w:hAnsi="Courier" w:cs="Calibri"/>
+        </w:rPr>
+      </w:pPr>
+      <w:r>
+        <w:rPr>
+          <w:rFonts w:ascii="Courier" w:eastAsia="Calibri" w:hAnsi="Courier" w:cs="Calibri"/>
+        </w:rPr>
+        <w:t xml:space="preserve">        </w:t>
+      </w:r>
+      <w:proofErr w:type="gramStart"/>
+      <w:r>
+        <w:rPr>
+          <w:rFonts w:ascii="Courier" w:eastAsia="Calibri" w:hAnsi="Courier" w:cs="Calibri"/>
+        </w:rPr>
+        <w:t>print(</w:t>
+      </w:r>
+      <w:proofErr w:type="gramEnd"/>
+      <w:r>
+        <w:rPr>
+          <w:rFonts w:ascii="Courier" w:eastAsia="Calibri" w:hAnsi="Courier" w:cs="Calibri"/>
+        </w:rPr>
+        <w:t>"Average reward for " + str(key) + " is " + str(</w:t>
+      </w:r>
+      <w:proofErr w:type="spellStart"/>
+      <w:r>
+        <w:rPr>
+          <w:rFonts w:ascii="Courier" w:eastAsia="Calibri" w:hAnsi="Courier" w:cs="Calibri"/>
+        </w:rPr>
+        <w:t>reward_dictionary</w:t>
+      </w:r>
+      <w:proofErr w:type="spellEnd"/>
+      <w:r>
+        <w:rPr>
+          <w:rFonts w:ascii="Courier" w:eastAsia="Calibri" w:hAnsi="Courier" w:cs="Calibri"/>
+        </w:rPr>
+        <w:t>[key]/</w:t>
+      </w:r>
+      <w:proofErr w:type="spellStart"/>
+      <w:r>
+        <w:rPr>
+          <w:rFonts w:ascii="Courier" w:eastAsia="Calibri" w:hAnsi="Courier" w:cs="Calibri"/>
+        </w:rPr>
+        <w:t>total_attempts</w:t>
+      </w:r>
+      <w:proofErr w:type="spellEnd"/>
+      <w:r>
+        <w:rPr>
+          <w:rFonts w:ascii="Courier" w:eastAsia="Calibri" w:hAnsi="Courier" w:cs="Calibri"/>
+        </w:rPr>
+        <w:t>[key]))</w:t>
+      </w:r>
+    </w:p>
+    <w:p>
+      <w:pPr>
+        <w:jc w:val="both"/>
+        <w:rPr>
+          <w:rFonts w:ascii="Calibri" w:eastAsia="Calibri" w:hAnsi="Calibri" w:cs="Calibri"/>
+        </w:rPr>
+      </w:pPr>
+      <w:r>
+        <w:rPr>
+          <w:noProof/>
+        </w:rPr>
         <w:lastRenderedPageBreak/>
-        <w:t xml:space="preserve">    return action</w:t>
-      </w:r>
-    </w:p>
-    <w:p>
-      <w:pPr>
-        <w:pBdr>
-          <w:top w:val="single" w:sz="4" w:space="1" w:color="auto"/>
-          <w:left w:val="single" w:sz="4" w:space="1" w:color="auto"/>
-          <w:bottom w:val="single" w:sz="4" w:space="1" w:color="auto"/>
-          <w:right w:val="single" w:sz="4" w:space="1" w:color="auto"/>
-        </w:pBdr>
-        <w:jc w:val="both"/>
-        <w:rPr>
-          <w:rFonts w:ascii="Courier" w:eastAsia="Calibri" w:hAnsi="Courier" w:cs="Calibri"/>
-        </w:rPr>
-      </w:pPr>
-    </w:p>
-    <w:p>
-      <w:pPr>
-        <w:pBdr>
-          <w:top w:val="single" w:sz="4" w:space="1" w:color="auto"/>
-          <w:left w:val="single" w:sz="4" w:space="1" w:color="auto"/>
-          <w:bottom w:val="single" w:sz="4" w:space="1" w:color="auto"/>
-          <w:right w:val="single" w:sz="4" w:space="1" w:color="auto"/>
-        </w:pBdr>
-        <w:jc w:val="both"/>
-        <w:rPr>
-          <w:rFonts w:ascii="Courier" w:eastAsia="Calibri" w:hAnsi="Courier" w:cs="Calibri"/>
-        </w:rPr>
-      </w:pPr>
-    </w:p>
-    <w:p>
-      <w:pPr>
-        <w:pBdr>
-          <w:top w:val="single" w:sz="4" w:space="1" w:color="auto"/>
-          <w:left w:val="single" w:sz="4" w:space="1" w:color="auto"/>
-          <w:bottom w:val="single" w:sz="4" w:space="1" w:color="auto"/>
-          <w:right w:val="single" w:sz="4" w:space="1" w:color="auto"/>
-        </w:pBdr>
-        <w:jc w:val="both"/>
-        <w:rPr>
-          <w:rFonts w:ascii="Courier" w:eastAsia="Calibri" w:hAnsi="Courier" w:cs="Calibri"/>
-        </w:rPr>
-      </w:pPr>
-      <w:proofErr w:type="spellStart"/>
-      <w:r>
-        <w:rPr>
-          <w:rFonts w:ascii="Courier" w:eastAsia="Calibri" w:hAnsi="Courier" w:cs="Calibri"/>
-        </w:rPr>
-        <w:t>reward_dictionary</w:t>
-      </w:r>
-      <w:proofErr w:type="spellEnd"/>
-      <w:r>
-        <w:rPr>
-          <w:rFonts w:ascii="Courier" w:eastAsia="Calibri" w:hAnsi="Courier" w:cs="Calibri"/>
-        </w:rPr>
-        <w:t xml:space="preserve"> = </w:t>
-      </w:r>
-      <w:proofErr w:type="spellStart"/>
-      <w:r>
-        <w:rPr>
-          <w:rFonts w:ascii="Courier" w:eastAsia="Calibri" w:hAnsi="Courier" w:cs="Calibri"/>
-        </w:rPr>
-        <w:t>action_</w:t>
-      </w:r>
-      <w:proofErr w:type="gramStart"/>
-      <w:r>
-        <w:rPr>
-          <w:rFonts w:ascii="Courier" w:eastAsia="Calibri" w:hAnsi="Courier" w:cs="Calibri"/>
-        </w:rPr>
-        <w:t>reward</w:t>
-      </w:r>
-      <w:proofErr w:type="spellEnd"/>
-      <w:r>
-        <w:rPr>
-          <w:rFonts w:ascii="Courier" w:eastAsia="Calibri" w:hAnsi="Courier" w:cs="Calibri"/>
-        </w:rPr>
-        <w:t>(</w:t>
-      </w:r>
-      <w:proofErr w:type="gramEnd"/>
-      <w:r>
-        <w:rPr>
-          <w:rFonts w:ascii="Courier" w:eastAsia="Calibri" w:hAnsi="Courier" w:cs="Calibri"/>
-        </w:rPr>
-        <w:t>actions, 0)</w:t>
-      </w:r>
-    </w:p>
-    <w:p>
-      <w:pPr>
-        <w:pBdr>
-          <w:top w:val="single" w:sz="4" w:space="1" w:color="auto"/>
-          <w:left w:val="single" w:sz="4" w:space="1" w:color="auto"/>
-          <w:bottom w:val="single" w:sz="4" w:space="1" w:color="auto"/>
-          <w:right w:val="single" w:sz="4" w:space="1" w:color="auto"/>
-        </w:pBdr>
-        <w:jc w:val="both"/>
-        <w:rPr>
-          <w:rFonts w:ascii="Courier" w:eastAsia="Calibri" w:hAnsi="Courier" w:cs="Calibri"/>
-        </w:rPr>
-      </w:pPr>
-      <w:proofErr w:type="spellStart"/>
-      <w:r>
-        <w:rPr>
-          <w:rFonts w:ascii="Courier" w:eastAsia="Calibri" w:hAnsi="Courier" w:cs="Calibri"/>
-        </w:rPr>
-        <w:t>total_attempts</w:t>
-      </w:r>
-      <w:proofErr w:type="spellEnd"/>
-      <w:r>
-        <w:rPr>
-          <w:rFonts w:ascii="Courier" w:eastAsia="Calibri" w:hAnsi="Courier" w:cs="Calibri"/>
-        </w:rPr>
-        <w:t xml:space="preserve"> = </w:t>
-      </w:r>
-      <w:proofErr w:type="spellStart"/>
-      <w:r>
-        <w:rPr>
-          <w:rFonts w:ascii="Courier" w:eastAsia="Calibri" w:hAnsi="Courier" w:cs="Calibri"/>
-        </w:rPr>
-        <w:t>action_</w:t>
-      </w:r>
-      <w:proofErr w:type="gramStart"/>
-      <w:r>
-        <w:rPr>
-          <w:rFonts w:ascii="Courier" w:eastAsia="Calibri" w:hAnsi="Courier" w:cs="Calibri"/>
-        </w:rPr>
-        <w:t>reward</w:t>
-      </w:r>
-      <w:proofErr w:type="spellEnd"/>
-      <w:r>
-        <w:rPr>
-          <w:rFonts w:ascii="Courier" w:eastAsia="Calibri" w:hAnsi="Courier" w:cs="Calibri"/>
-        </w:rPr>
-        <w:t>(</w:t>
-      </w:r>
-      <w:proofErr w:type="gramEnd"/>
-      <w:r>
-        <w:rPr>
-          <w:rFonts w:ascii="Courier" w:eastAsia="Calibri" w:hAnsi="Courier" w:cs="Calibri"/>
-        </w:rPr>
-        <w:t>actions, 0)</w:t>
-      </w:r>
-    </w:p>
-    <w:p>
-      <w:pPr>
-        <w:pBdr>
-          <w:top w:val="single" w:sz="4" w:space="1" w:color="auto"/>
-          <w:left w:val="single" w:sz="4" w:space="1" w:color="auto"/>
-          <w:bottom w:val="single" w:sz="4" w:space="1" w:color="auto"/>
-          <w:right w:val="single" w:sz="4" w:space="1" w:color="auto"/>
-        </w:pBdr>
-        <w:jc w:val="both"/>
-        <w:rPr>
-          <w:rFonts w:ascii="Courier" w:eastAsia="Calibri" w:hAnsi="Courier" w:cs="Calibri"/>
-        </w:rPr>
-      </w:pPr>
-    </w:p>
-    <w:p>
-      <w:pPr>
-        <w:pBdr>
-          <w:top w:val="single" w:sz="4" w:space="1" w:color="auto"/>
-          <w:left w:val="single" w:sz="4" w:space="1" w:color="auto"/>
-          <w:bottom w:val="single" w:sz="4" w:space="1" w:color="auto"/>
-          <w:right w:val="single" w:sz="4" w:space="1" w:color="auto"/>
-        </w:pBdr>
-        <w:jc w:val="both"/>
-        <w:rPr>
-          <w:rFonts w:ascii="Courier" w:eastAsia="Calibri" w:hAnsi="Courier" w:cs="Calibri"/>
-        </w:rPr>
-      </w:pPr>
-      <w:r>
-        <w:rPr>
-          <w:rFonts w:ascii="Courier" w:eastAsia="Calibri" w:hAnsi="Courier" w:cs="Calibri"/>
-        </w:rPr>
-        <w:t>rewards = {(1, 1):1, (1, 0):2, (0, 1):0, (0, 0):1}</w:t>
-      </w:r>
-    </w:p>
-    <w:p>
-      <w:pPr>
-        <w:pBdr>
-          <w:top w:val="single" w:sz="4" w:space="1" w:color="auto"/>
-          <w:left w:val="single" w:sz="4" w:space="1" w:color="auto"/>
-          <w:bottom w:val="single" w:sz="4" w:space="1" w:color="auto"/>
-          <w:right w:val="single" w:sz="4" w:space="1" w:color="auto"/>
-        </w:pBdr>
-        <w:jc w:val="both"/>
-        <w:rPr>
-          <w:rFonts w:ascii="Courier" w:eastAsia="Calibri" w:hAnsi="Courier" w:cs="Calibri"/>
-        </w:rPr>
-      </w:pPr>
-    </w:p>
-    <w:p>
-      <w:pPr>
-        <w:pBdr>
-          <w:top w:val="single" w:sz="4" w:space="1" w:color="auto"/>
-          <w:left w:val="single" w:sz="4" w:space="1" w:color="auto"/>
-          <w:bottom w:val="single" w:sz="4" w:space="1" w:color="auto"/>
-          <w:right w:val="single" w:sz="4" w:space="1" w:color="auto"/>
-        </w:pBdr>
-        <w:jc w:val="both"/>
-        <w:rPr>
-          <w:rFonts w:ascii="Courier" w:eastAsia="Calibri" w:hAnsi="Courier" w:cs="Calibri"/>
-        </w:rPr>
-      </w:pPr>
-      <w:r>
-        <w:rPr>
-          <w:rFonts w:ascii="Courier" w:eastAsia="Calibri" w:hAnsi="Courier" w:cs="Calibri"/>
-        </w:rPr>
-        <w:t>epsilon = 1</w:t>
-      </w:r>
-    </w:p>
-    <w:p>
-      <w:pPr>
-        <w:pBdr>
-          <w:top w:val="single" w:sz="4" w:space="1" w:color="auto"/>
-          <w:left w:val="single" w:sz="4" w:space="1" w:color="auto"/>
-          <w:bottom w:val="single" w:sz="4" w:space="1" w:color="auto"/>
-          <w:right w:val="single" w:sz="4" w:space="1" w:color="auto"/>
-        </w:pBdr>
-        <w:jc w:val="both"/>
-        <w:rPr>
-          <w:rFonts w:ascii="Courier" w:eastAsia="Calibri" w:hAnsi="Courier" w:cs="Calibri"/>
-        </w:rPr>
-      </w:pPr>
-      <w:proofErr w:type="spellStart"/>
-      <w:r>
-        <w:rPr>
-          <w:rFonts w:ascii="Courier" w:eastAsia="Calibri" w:hAnsi="Courier" w:cs="Calibri"/>
-        </w:rPr>
-        <w:t>epsilon_reduce</w:t>
-      </w:r>
-      <w:proofErr w:type="spellEnd"/>
-      <w:r>
-        <w:rPr>
-          <w:rFonts w:ascii="Courier" w:eastAsia="Calibri" w:hAnsi="Courier" w:cs="Calibri"/>
-        </w:rPr>
-        <w:t xml:space="preserve"> = 0.01</w:t>
-      </w:r>
-    </w:p>
-    <w:p>
-      <w:pPr>
-        <w:pBdr>
-          <w:top w:val="single" w:sz="4" w:space="1" w:color="auto"/>
-          <w:left w:val="single" w:sz="4" w:space="1" w:color="auto"/>
-          <w:bottom w:val="single" w:sz="4" w:space="1" w:color="auto"/>
-          <w:right w:val="single" w:sz="4" w:space="1" w:color="auto"/>
-        </w:pBdr>
-        <w:jc w:val="both"/>
-        <w:rPr>
-          <w:rFonts w:ascii="Courier" w:eastAsia="Calibri" w:hAnsi="Courier" w:cs="Calibri"/>
-        </w:rPr>
-      </w:pPr>
-    </w:p>
-    <w:p>
-      <w:pPr>
-        <w:pBdr>
-          <w:top w:val="single" w:sz="4" w:space="1" w:color="auto"/>
-          <w:left w:val="single" w:sz="4" w:space="1" w:color="auto"/>
-          <w:bottom w:val="single" w:sz="4" w:space="1" w:color="auto"/>
-          <w:right w:val="single" w:sz="4" w:space="1" w:color="auto"/>
-        </w:pBdr>
-        <w:jc w:val="both"/>
-        <w:rPr>
-          <w:rFonts w:ascii="Courier" w:eastAsia="Calibri" w:hAnsi="Courier" w:cs="Calibri"/>
-        </w:rPr>
-      </w:pPr>
-      <w:r>
-        <w:rPr>
-          <w:rFonts w:ascii="Courier" w:eastAsia="Calibri" w:hAnsi="Courier" w:cs="Calibri"/>
-        </w:rPr>
-        <w:t>while (epsilon &gt; 0):</w:t>
-      </w:r>
-    </w:p>
-    <w:p>
-      <w:pPr>
-        <w:pBdr>
-          <w:top w:val="single" w:sz="4" w:space="1" w:color="auto"/>
-          <w:left w:val="single" w:sz="4" w:space="1" w:color="auto"/>
-          <w:bottom w:val="single" w:sz="4" w:space="1" w:color="auto"/>
-          <w:right w:val="single" w:sz="4" w:space="1" w:color="auto"/>
-        </w:pBdr>
-        <w:jc w:val="both"/>
-        <w:rPr>
-          <w:rFonts w:ascii="Courier" w:eastAsia="Calibri" w:hAnsi="Courier" w:cs="Calibri"/>
-        </w:rPr>
-      </w:pPr>
-      <w:r>
-        <w:rPr>
-          <w:rFonts w:ascii="Courier" w:eastAsia="Calibri" w:hAnsi="Courier" w:cs="Calibri"/>
-        </w:rPr>
-        <w:t xml:space="preserve">    explore = </w:t>
-      </w:r>
-      <w:proofErr w:type="spellStart"/>
-      <w:proofErr w:type="gramStart"/>
-      <w:r>
-        <w:rPr>
-          <w:rFonts w:ascii="Courier" w:eastAsia="Calibri" w:hAnsi="Courier" w:cs="Calibri"/>
-        </w:rPr>
-        <w:t>random.random</w:t>
-      </w:r>
-      <w:proofErr w:type="spellEnd"/>
-      <w:proofErr w:type="gramEnd"/>
-      <w:r>
-        <w:rPr>
-          <w:rFonts w:ascii="Courier" w:eastAsia="Calibri" w:hAnsi="Courier" w:cs="Calibri"/>
-        </w:rPr>
-        <w:t>()</w:t>
-      </w:r>
-    </w:p>
-    <w:p>
-      <w:pPr>
-        <w:pBdr>
-          <w:top w:val="single" w:sz="4" w:space="1" w:color="auto"/>
-          <w:left w:val="single" w:sz="4" w:space="1" w:color="auto"/>
-          <w:bottom w:val="single" w:sz="4" w:space="1" w:color="auto"/>
-          <w:right w:val="single" w:sz="4" w:space="1" w:color="auto"/>
-        </w:pBdr>
-        <w:jc w:val="both"/>
-        <w:rPr>
-          <w:rFonts w:ascii="Courier" w:eastAsia="Calibri" w:hAnsi="Courier" w:cs="Calibri"/>
-        </w:rPr>
-      </w:pPr>
-      <w:r>
-        <w:rPr>
-          <w:rFonts w:ascii="Courier" w:eastAsia="Calibri" w:hAnsi="Courier" w:cs="Calibri"/>
-        </w:rPr>
-        <w:t xml:space="preserve">    state = (pi2go.irLeftLine(), pi2go.irRightLine())</w:t>
-      </w:r>
-    </w:p>
-    <w:p>
-      <w:pPr>
-        <w:pBdr>
-          <w:top w:val="single" w:sz="4" w:space="1" w:color="auto"/>
-          <w:left w:val="single" w:sz="4" w:space="1" w:color="auto"/>
-          <w:bottom w:val="single" w:sz="4" w:space="1" w:color="auto"/>
-          <w:right w:val="single" w:sz="4" w:space="1" w:color="auto"/>
-        </w:pBdr>
-        <w:jc w:val="both"/>
-        <w:rPr>
-          <w:rFonts w:ascii="Courier" w:eastAsia="Calibri" w:hAnsi="Courier" w:cs="Calibri"/>
-        </w:rPr>
-      </w:pPr>
-    </w:p>
-    <w:p>
-      <w:pPr>
-        <w:pBdr>
-          <w:top w:val="single" w:sz="4" w:space="1" w:color="auto"/>
-          <w:left w:val="single" w:sz="4" w:space="1" w:color="auto"/>
-          <w:bottom w:val="single" w:sz="4" w:space="1" w:color="auto"/>
-          <w:right w:val="single" w:sz="4" w:space="1" w:color="auto"/>
-        </w:pBdr>
-        <w:jc w:val="both"/>
-        <w:rPr>
-          <w:rFonts w:ascii="Courier" w:eastAsia="Calibri" w:hAnsi="Courier" w:cs="Calibri"/>
-        </w:rPr>
-      </w:pPr>
-      <w:r>
-        <w:rPr>
-          <w:rFonts w:ascii="Courier" w:eastAsia="Calibri" w:hAnsi="Courier" w:cs="Calibri"/>
-        </w:rPr>
-        <w:t xml:space="preserve">    if (explore &lt; epsilon):</w:t>
-      </w:r>
-    </w:p>
-    <w:p>
-      <w:pPr>
-        <w:pBdr>
-          <w:top w:val="single" w:sz="4" w:space="1" w:color="auto"/>
-          <w:left w:val="single" w:sz="4" w:space="1" w:color="auto"/>
-          <w:bottom w:val="single" w:sz="4" w:space="1" w:color="auto"/>
-          <w:right w:val="single" w:sz="4" w:space="1" w:color="auto"/>
-        </w:pBdr>
-        <w:jc w:val="both"/>
-        <w:rPr>
-          <w:rFonts w:ascii="Courier" w:eastAsia="Calibri" w:hAnsi="Courier" w:cs="Calibri"/>
-        </w:rPr>
-      </w:pPr>
-      <w:r>
-        <w:rPr>
-          <w:rFonts w:ascii="Courier" w:eastAsia="Calibri" w:hAnsi="Courier" w:cs="Calibri"/>
-        </w:rPr>
-        <w:t xml:space="preserve">        action = </w:t>
-      </w:r>
-      <w:proofErr w:type="spellStart"/>
-      <w:proofErr w:type="gramStart"/>
-      <w:r>
-        <w:rPr>
-          <w:rFonts w:ascii="Courier" w:eastAsia="Calibri" w:hAnsi="Courier" w:cs="Calibri"/>
-        </w:rPr>
-        <w:t>random.choice</w:t>
-      </w:r>
-      <w:proofErr w:type="spellEnd"/>
-      <w:proofErr w:type="gramEnd"/>
-      <w:r>
-        <w:rPr>
-          <w:rFonts w:ascii="Courier" w:eastAsia="Calibri" w:hAnsi="Courier" w:cs="Calibri"/>
-        </w:rPr>
-        <w:t>(actions)</w:t>
-      </w:r>
-    </w:p>
-    <w:p>
-      <w:pPr>
-        <w:pBdr>
-          <w:top w:val="single" w:sz="4" w:space="1" w:color="auto"/>
-          <w:left w:val="single" w:sz="4" w:space="1" w:color="auto"/>
-          <w:bottom w:val="single" w:sz="4" w:space="1" w:color="auto"/>
-          <w:right w:val="single" w:sz="4" w:space="1" w:color="auto"/>
-        </w:pBdr>
-        <w:jc w:val="both"/>
-        <w:rPr>
-          <w:rFonts w:ascii="Courier" w:eastAsia="Calibri" w:hAnsi="Courier" w:cs="Calibri"/>
-        </w:rPr>
-      </w:pPr>
-      <w:r>
-        <w:rPr>
-          <w:rFonts w:ascii="Courier" w:eastAsia="Calibri" w:hAnsi="Courier" w:cs="Calibri"/>
-        </w:rPr>
-        <w:t xml:space="preserve">        </w:t>
-      </w:r>
-      <w:proofErr w:type="gramStart"/>
-      <w:r>
-        <w:rPr>
-          <w:rFonts w:ascii="Courier" w:eastAsia="Calibri" w:hAnsi="Courier" w:cs="Calibri"/>
-        </w:rPr>
-        <w:t>print(</w:t>
-      </w:r>
-      <w:proofErr w:type="gramEnd"/>
-      <w:r>
-        <w:rPr>
-          <w:rFonts w:ascii="Courier" w:eastAsia="Calibri" w:hAnsi="Courier" w:cs="Calibri"/>
-        </w:rPr>
-        <w:t>"Random Action: " + action)</w:t>
-      </w:r>
-    </w:p>
-    <w:p>
-      <w:pPr>
-        <w:pBdr>
-          <w:top w:val="single" w:sz="4" w:space="1" w:color="auto"/>
-          <w:left w:val="single" w:sz="4" w:space="1" w:color="auto"/>
-          <w:bottom w:val="single" w:sz="4" w:space="1" w:color="auto"/>
-          <w:right w:val="single" w:sz="4" w:space="1" w:color="auto"/>
-        </w:pBdr>
-        <w:jc w:val="both"/>
-        <w:rPr>
-          <w:rFonts w:ascii="Courier" w:eastAsia="Calibri" w:hAnsi="Courier" w:cs="Calibri"/>
-        </w:rPr>
-      </w:pPr>
-      <w:r>
-        <w:rPr>
-          <w:rFonts w:ascii="Courier" w:eastAsia="Calibri" w:hAnsi="Courier" w:cs="Calibri"/>
-        </w:rPr>
-        <w:t xml:space="preserve">    else:</w:t>
-      </w:r>
-    </w:p>
-    <w:p>
-      <w:pPr>
-        <w:pBdr>
-          <w:top w:val="single" w:sz="4" w:space="1" w:color="auto"/>
-          <w:left w:val="single" w:sz="4" w:space="1" w:color="auto"/>
-          <w:bottom w:val="single" w:sz="4" w:space="1" w:color="auto"/>
-          <w:right w:val="single" w:sz="4" w:space="1" w:color="auto"/>
-        </w:pBdr>
-        <w:jc w:val="both"/>
-        <w:rPr>
-          <w:rFonts w:ascii="Courier" w:eastAsia="Calibri" w:hAnsi="Courier" w:cs="Calibri"/>
-        </w:rPr>
-      </w:pPr>
-      <w:r>
-        <w:rPr>
-          <w:rFonts w:ascii="Courier" w:eastAsia="Calibri" w:hAnsi="Courier" w:cs="Calibri"/>
-        </w:rPr>
-        <w:t xml:space="preserve">        action = </w:t>
-      </w:r>
-      <w:proofErr w:type="spellStart"/>
-      <w:r>
-        <w:rPr>
-          <w:rFonts w:ascii="Courier" w:eastAsia="Calibri" w:hAnsi="Courier" w:cs="Calibri"/>
-        </w:rPr>
-        <w:t>best_action</w:t>
-      </w:r>
-      <w:proofErr w:type="spellEnd"/>
-      <w:r>
-        <w:rPr>
-          <w:rFonts w:ascii="Courier" w:eastAsia="Calibri" w:hAnsi="Courier" w:cs="Calibri"/>
-        </w:rPr>
-        <w:t>(state)</w:t>
-      </w:r>
-    </w:p>
-    <w:p>
-      <w:pPr>
-        <w:pBdr>
-          <w:top w:val="single" w:sz="4" w:space="1" w:color="auto"/>
-          <w:left w:val="single" w:sz="4" w:space="1" w:color="auto"/>
-          <w:bottom w:val="single" w:sz="4" w:space="1" w:color="auto"/>
-          <w:right w:val="single" w:sz="4" w:space="1" w:color="auto"/>
-        </w:pBdr>
-        <w:jc w:val="both"/>
-        <w:rPr>
-          <w:rFonts w:ascii="Courier" w:eastAsia="Calibri" w:hAnsi="Courier" w:cs="Calibri"/>
-        </w:rPr>
-      </w:pPr>
-      <w:r>
-        <w:rPr>
-          <w:rFonts w:ascii="Courier" w:eastAsia="Calibri" w:hAnsi="Courier" w:cs="Calibri"/>
-        </w:rPr>
-        <w:t xml:space="preserve">        </w:t>
-      </w:r>
-      <w:proofErr w:type="gramStart"/>
-      <w:r>
-        <w:rPr>
-          <w:rFonts w:ascii="Courier" w:eastAsia="Calibri" w:hAnsi="Courier" w:cs="Calibri"/>
-        </w:rPr>
-        <w:t>print(</w:t>
-      </w:r>
-      <w:proofErr w:type="gramEnd"/>
-      <w:r>
-        <w:rPr>
-          <w:rFonts w:ascii="Courier" w:eastAsia="Calibri" w:hAnsi="Courier" w:cs="Calibri"/>
-        </w:rPr>
-        <w:t>"Best Action: " + action)</w:t>
-      </w:r>
-    </w:p>
-    <w:p>
-      <w:pPr>
-        <w:pBdr>
-          <w:top w:val="single" w:sz="4" w:space="1" w:color="auto"/>
-          <w:left w:val="single" w:sz="4" w:space="1" w:color="auto"/>
-          <w:bottom w:val="single" w:sz="4" w:space="1" w:color="auto"/>
-          <w:right w:val="single" w:sz="4" w:space="1" w:color="auto"/>
-        </w:pBdr>
-        <w:jc w:val="both"/>
-        <w:rPr>
-          <w:rFonts w:ascii="Courier" w:eastAsia="Calibri" w:hAnsi="Courier" w:cs="Calibri"/>
-        </w:rPr>
-      </w:pPr>
-    </w:p>
-    <w:p>
-      <w:pPr>
-        <w:pBdr>
-          <w:top w:val="single" w:sz="4" w:space="1" w:color="auto"/>
-          <w:left w:val="single" w:sz="4" w:space="1" w:color="auto"/>
-          <w:bottom w:val="single" w:sz="4" w:space="1" w:color="auto"/>
-          <w:right w:val="single" w:sz="4" w:space="1" w:color="auto"/>
-        </w:pBdr>
-        <w:jc w:val="both"/>
-        <w:rPr>
-          <w:rFonts w:ascii="Courier" w:eastAsia="Calibri" w:hAnsi="Courier" w:cs="Calibri"/>
-        </w:rPr>
-      </w:pPr>
-      <w:r>
-        <w:rPr>
-          <w:rFonts w:ascii="Courier" w:eastAsia="Calibri" w:hAnsi="Courier" w:cs="Calibri"/>
-        </w:rPr>
-        <w:t xml:space="preserve">    </w:t>
-      </w:r>
-      <w:proofErr w:type="spellStart"/>
-      <w:r>
-        <w:rPr>
-          <w:rFonts w:ascii="Courier" w:eastAsia="Calibri" w:hAnsi="Courier" w:cs="Calibri"/>
-        </w:rPr>
-        <w:t>execute_action</w:t>
-      </w:r>
-      <w:proofErr w:type="spellEnd"/>
-      <w:r>
-        <w:rPr>
-          <w:rFonts w:ascii="Courier" w:eastAsia="Calibri" w:hAnsi="Courier" w:cs="Calibri"/>
-        </w:rPr>
-        <w:t xml:space="preserve">(action)    </w:t>
-      </w:r>
-    </w:p>
-    <w:p>
-      <w:pPr>
-        <w:pBdr>
-          <w:top w:val="single" w:sz="4" w:space="1" w:color="auto"/>
-          <w:left w:val="single" w:sz="4" w:space="1" w:color="auto"/>
-          <w:bottom w:val="single" w:sz="4" w:space="1" w:color="auto"/>
-          <w:right w:val="single" w:sz="4" w:space="1" w:color="auto"/>
-        </w:pBdr>
-        <w:jc w:val="both"/>
-        <w:rPr>
-          <w:rFonts w:ascii="Courier" w:eastAsia="Calibri" w:hAnsi="Courier" w:cs="Calibri"/>
-        </w:rPr>
-      </w:pPr>
-    </w:p>
-    <w:p>
-      <w:pPr>
-        <w:pBdr>
-          <w:top w:val="single" w:sz="4" w:space="1" w:color="auto"/>
-          <w:left w:val="single" w:sz="4" w:space="1" w:color="auto"/>
-          <w:bottom w:val="single" w:sz="4" w:space="1" w:color="auto"/>
-          <w:right w:val="single" w:sz="4" w:space="1" w:color="auto"/>
-        </w:pBdr>
-        <w:jc w:val="both"/>
-        <w:rPr>
-          <w:rFonts w:ascii="Courier" w:eastAsia="Calibri" w:hAnsi="Courier" w:cs="Calibri"/>
-        </w:rPr>
-      </w:pPr>
-      <w:r>
-        <w:rPr>
-          <w:rFonts w:ascii="Courier" w:eastAsia="Calibri" w:hAnsi="Courier" w:cs="Calibri"/>
-        </w:rPr>
-        <w:t xml:space="preserve">    reward = </w:t>
-      </w:r>
-      <w:proofErr w:type="gramStart"/>
-      <w:r>
-        <w:rPr>
-          <w:rFonts w:ascii="Courier" w:eastAsia="Calibri" w:hAnsi="Courier" w:cs="Calibri"/>
-        </w:rPr>
-        <w:t>rewards[</w:t>
-      </w:r>
-      <w:proofErr w:type="gramEnd"/>
-      <w:r>
-        <w:rPr>
-          <w:rFonts w:ascii="Courier" w:eastAsia="Calibri" w:hAnsi="Courier" w:cs="Calibri"/>
-        </w:rPr>
-        <w:t>(pi2go.irLeftLine(), pi2go.irRightLine())]</w:t>
-      </w:r>
-    </w:p>
-    <w:p>
-      <w:pPr>
-        <w:pBdr>
-          <w:top w:val="single" w:sz="4" w:space="1" w:color="auto"/>
-          <w:left w:val="single" w:sz="4" w:space="1" w:color="auto"/>
-          <w:bottom w:val="single" w:sz="4" w:space="1" w:color="auto"/>
-          <w:right w:val="single" w:sz="4" w:space="1" w:color="auto"/>
-        </w:pBdr>
-        <w:jc w:val="both"/>
-        <w:rPr>
-          <w:rFonts w:ascii="Courier" w:eastAsia="Calibri" w:hAnsi="Courier" w:cs="Calibri"/>
-        </w:rPr>
-      </w:pPr>
-      <w:r>
-        <w:rPr>
-          <w:rFonts w:ascii="Courier" w:eastAsia="Calibri" w:hAnsi="Courier" w:cs="Calibri"/>
-        </w:rPr>
-        <w:t xml:space="preserve">    </w:t>
-      </w:r>
-      <w:proofErr w:type="spellStart"/>
-      <w:r>
-        <w:rPr>
-          <w:rFonts w:ascii="Courier" w:eastAsia="Calibri" w:hAnsi="Courier" w:cs="Calibri"/>
-        </w:rPr>
-        <w:t>reward_</w:t>
-      </w:r>
-      <w:proofErr w:type="gramStart"/>
-      <w:r>
-        <w:rPr>
-          <w:rFonts w:ascii="Courier" w:eastAsia="Calibri" w:hAnsi="Courier" w:cs="Calibri"/>
-        </w:rPr>
-        <w:t>dictionary</w:t>
-      </w:r>
-      <w:proofErr w:type="spellEnd"/>
-      <w:r>
-        <w:rPr>
-          <w:rFonts w:ascii="Courier" w:eastAsia="Calibri" w:hAnsi="Courier" w:cs="Calibri"/>
-        </w:rPr>
-        <w:t>[</w:t>
-      </w:r>
-      <w:proofErr w:type="gramEnd"/>
-      <w:r>
-        <w:rPr>
-          <w:rFonts w:ascii="Courier" w:eastAsia="Calibri" w:hAnsi="Courier" w:cs="Calibri"/>
-        </w:rPr>
-        <w:t xml:space="preserve">(state, action)] = </w:t>
-      </w:r>
-      <w:proofErr w:type="spellStart"/>
-      <w:r>
-        <w:rPr>
-          <w:rFonts w:ascii="Courier" w:eastAsia="Calibri" w:hAnsi="Courier" w:cs="Calibri"/>
-        </w:rPr>
-        <w:t>reward_dictionary</w:t>
-      </w:r>
-      <w:proofErr w:type="spellEnd"/>
-      <w:r>
-        <w:rPr>
-          <w:rFonts w:ascii="Courier" w:eastAsia="Calibri" w:hAnsi="Courier" w:cs="Calibri"/>
-        </w:rPr>
-        <w:t>[(state, action)] + reward</w:t>
-      </w:r>
-    </w:p>
-    <w:p>
-      <w:pPr>
-        <w:pBdr>
-          <w:top w:val="single" w:sz="4" w:space="1" w:color="auto"/>
-          <w:left w:val="single" w:sz="4" w:space="1" w:color="auto"/>
-          <w:bottom w:val="single" w:sz="4" w:space="1" w:color="auto"/>
-          <w:right w:val="single" w:sz="4" w:space="1" w:color="auto"/>
-        </w:pBdr>
-        <w:jc w:val="both"/>
-        <w:rPr>
-          <w:rFonts w:ascii="Courier" w:eastAsia="Calibri" w:hAnsi="Courier" w:cs="Calibri"/>
-        </w:rPr>
-      </w:pPr>
-      <w:r>
-        <w:rPr>
-          <w:rFonts w:ascii="Courier" w:eastAsia="Calibri" w:hAnsi="Courier" w:cs="Calibri"/>
-        </w:rPr>
-        <w:t xml:space="preserve">    </w:t>
-      </w:r>
-      <w:proofErr w:type="spellStart"/>
-      <w:r>
-        <w:rPr>
-          <w:rFonts w:ascii="Courier" w:eastAsia="Calibri" w:hAnsi="Courier" w:cs="Calibri"/>
-        </w:rPr>
-        <w:t>total_</w:t>
-      </w:r>
-      <w:proofErr w:type="gramStart"/>
-      <w:r>
-        <w:rPr>
-          <w:rFonts w:ascii="Courier" w:eastAsia="Calibri" w:hAnsi="Courier" w:cs="Calibri"/>
-        </w:rPr>
-        <w:t>attempts</w:t>
-      </w:r>
-      <w:proofErr w:type="spellEnd"/>
-      <w:r>
-        <w:rPr>
-          <w:rFonts w:ascii="Courier" w:eastAsia="Calibri" w:hAnsi="Courier" w:cs="Calibri"/>
-        </w:rPr>
-        <w:t>[</w:t>
-      </w:r>
-      <w:proofErr w:type="gramEnd"/>
-      <w:r>
-        <w:rPr>
-          <w:rFonts w:ascii="Courier" w:eastAsia="Calibri" w:hAnsi="Courier" w:cs="Calibri"/>
-        </w:rPr>
-        <w:t xml:space="preserve">(state, action)] = </w:t>
-      </w:r>
-      <w:proofErr w:type="spellStart"/>
-      <w:r>
-        <w:rPr>
-          <w:rFonts w:ascii="Courier" w:eastAsia="Calibri" w:hAnsi="Courier" w:cs="Calibri"/>
-        </w:rPr>
-        <w:t>total_attempts</w:t>
-      </w:r>
-      <w:proofErr w:type="spellEnd"/>
-      <w:r>
-        <w:rPr>
-          <w:rFonts w:ascii="Courier" w:eastAsia="Calibri" w:hAnsi="Courier" w:cs="Calibri"/>
-        </w:rPr>
-        <w:t>[(state, action)] + 1</w:t>
-      </w:r>
-    </w:p>
-    <w:p>
-      <w:pPr>
-        <w:pBdr>
-          <w:top w:val="single" w:sz="4" w:space="1" w:color="auto"/>
-          <w:left w:val="single" w:sz="4" w:space="1" w:color="auto"/>
-          <w:bottom w:val="single" w:sz="4" w:space="1" w:color="auto"/>
-          <w:right w:val="single" w:sz="4" w:space="1" w:color="auto"/>
-        </w:pBdr>
-        <w:jc w:val="both"/>
-        <w:rPr>
-          <w:rFonts w:ascii="Courier" w:eastAsia="Calibri" w:hAnsi="Courier" w:cs="Calibri"/>
-        </w:rPr>
-      </w:pPr>
-      <w:r>
-        <w:rPr>
-          <w:rFonts w:ascii="Courier" w:eastAsia="Calibri" w:hAnsi="Courier" w:cs="Calibri"/>
-        </w:rPr>
-        <w:t xml:space="preserve">    if (reward == 2):</w:t>
-      </w:r>
-    </w:p>
-    <w:p>
-      <w:pPr>
-        <w:pBdr>
-          <w:top w:val="single" w:sz="4" w:space="1" w:color="auto"/>
-          <w:left w:val="single" w:sz="4" w:space="1" w:color="auto"/>
-          <w:bottom w:val="single" w:sz="4" w:space="1" w:color="auto"/>
-          <w:right w:val="single" w:sz="4" w:space="1" w:color="auto"/>
-        </w:pBdr>
-        <w:jc w:val="both"/>
-        <w:rPr>
-          <w:rFonts w:ascii="Courier" w:eastAsia="Calibri" w:hAnsi="Courier" w:cs="Calibri"/>
-        </w:rPr>
-      </w:pPr>
-      <w:r>
-        <w:rPr>
-          <w:rFonts w:ascii="Courier" w:eastAsia="Calibri" w:hAnsi="Courier" w:cs="Calibri"/>
-        </w:rPr>
-        <w:t xml:space="preserve">        epsilon = epsilon - </w:t>
-      </w:r>
-      <w:proofErr w:type="spellStart"/>
-      <w:r>
-        <w:rPr>
-          <w:rFonts w:ascii="Courier" w:eastAsia="Calibri" w:hAnsi="Courier" w:cs="Calibri"/>
-        </w:rPr>
-        <w:t>epsilon_reduce</w:t>
-      </w:r>
-      <w:proofErr w:type="spellEnd"/>
-    </w:p>
-    <w:p>
-      <w:pPr>
-        <w:pBdr>
-          <w:top w:val="single" w:sz="4" w:space="1" w:color="auto"/>
-          <w:left w:val="single" w:sz="4" w:space="1" w:color="auto"/>
-          <w:bottom w:val="single" w:sz="4" w:space="1" w:color="auto"/>
-          <w:right w:val="single" w:sz="4" w:space="1" w:color="auto"/>
-        </w:pBdr>
-        <w:jc w:val="both"/>
-        <w:rPr>
-          <w:rFonts w:ascii="Courier" w:eastAsia="Calibri" w:hAnsi="Courier" w:cs="Calibri"/>
-        </w:rPr>
-      </w:pPr>
-      <w:r>
-        <w:rPr>
-          <w:rFonts w:ascii="Courier" w:eastAsia="Calibri" w:hAnsi="Courier" w:cs="Calibri"/>
-        </w:rPr>
-        <w:t xml:space="preserve">        </w:t>
-      </w:r>
-      <w:proofErr w:type="gramStart"/>
-      <w:r>
-        <w:rPr>
-          <w:rFonts w:ascii="Courier" w:eastAsia="Calibri" w:hAnsi="Courier" w:cs="Calibri"/>
-        </w:rPr>
-        <w:t>print(</w:t>
-      </w:r>
-      <w:proofErr w:type="gramEnd"/>
-      <w:r>
-        <w:rPr>
-          <w:rFonts w:ascii="Courier" w:eastAsia="Calibri" w:hAnsi="Courier" w:cs="Calibri"/>
-        </w:rPr>
-        <w:t>"New epsilon: " + str(epsilon))</w:t>
-      </w:r>
-    </w:p>
-    <w:p>
-      <w:pPr>
-        <w:pBdr>
-          <w:top w:val="single" w:sz="4" w:space="1" w:color="auto"/>
-          <w:left w:val="single" w:sz="4" w:space="1" w:color="auto"/>
-          <w:bottom w:val="single" w:sz="4" w:space="1" w:color="auto"/>
-          <w:right w:val="single" w:sz="4" w:space="1" w:color="auto"/>
-        </w:pBdr>
-        <w:jc w:val="both"/>
-        <w:rPr>
-          <w:rFonts w:ascii="Courier" w:eastAsia="Calibri" w:hAnsi="Courier" w:cs="Calibri"/>
-        </w:rPr>
-      </w:pPr>
-      <w:r>
-        <w:rPr>
-          <w:rFonts w:ascii="Courier" w:eastAsia="Calibri" w:hAnsi="Courier" w:cs="Calibri"/>
-        </w:rPr>
-        <w:t xml:space="preserve">    </w:t>
-      </w:r>
-    </w:p>
-    <w:p>
-      <w:pPr>
-        <w:pBdr>
-          <w:top w:val="single" w:sz="4" w:space="1" w:color="auto"/>
-          <w:left w:val="single" w:sz="4" w:space="1" w:color="auto"/>
-          <w:bottom w:val="single" w:sz="4" w:space="1" w:color="auto"/>
-          <w:right w:val="single" w:sz="4" w:space="1" w:color="auto"/>
-        </w:pBdr>
-        <w:jc w:val="both"/>
-        <w:rPr>
-          <w:rFonts w:ascii="Courier" w:eastAsia="Calibri" w:hAnsi="Courier" w:cs="Calibri"/>
-        </w:rPr>
-      </w:pPr>
-      <w:r>
-        <w:rPr>
-          <w:rFonts w:ascii="Courier" w:eastAsia="Calibri" w:hAnsi="Courier" w:cs="Calibri"/>
-        </w:rPr>
-        <w:t>pi2go.stop()</w:t>
-      </w:r>
-    </w:p>
-    <w:p>
-      <w:pPr>
-        <w:pBdr>
-          <w:top w:val="single" w:sz="4" w:space="1" w:color="auto"/>
-          <w:left w:val="single" w:sz="4" w:space="1" w:color="auto"/>
-          <w:bottom w:val="single" w:sz="4" w:space="1" w:color="auto"/>
-          <w:right w:val="single" w:sz="4" w:space="1" w:color="auto"/>
-        </w:pBdr>
-        <w:jc w:val="both"/>
-        <w:rPr>
-          <w:rFonts w:ascii="Courier" w:eastAsia="Calibri" w:hAnsi="Courier" w:cs="Calibri"/>
-        </w:rPr>
-      </w:pPr>
-      <w:r>
-        <w:rPr>
-          <w:rFonts w:ascii="Courier" w:eastAsia="Calibri" w:hAnsi="Courier" w:cs="Calibri"/>
-        </w:rPr>
-        <w:t>print(</w:t>
-      </w:r>
-      <w:proofErr w:type="spellStart"/>
-      <w:r>
-        <w:rPr>
-          <w:rFonts w:ascii="Courier" w:eastAsia="Calibri" w:hAnsi="Courier" w:cs="Calibri"/>
-        </w:rPr>
-        <w:t>reward_dictionary</w:t>
-      </w:r>
-      <w:proofErr w:type="spellEnd"/>
-      <w:r>
-        <w:rPr>
-          <w:rFonts w:ascii="Courier" w:eastAsia="Calibri" w:hAnsi="Courier" w:cs="Calibri"/>
-        </w:rPr>
-        <w:t>)</w:t>
-      </w:r>
-    </w:p>
-    <w:p>
-      <w:pPr>
-        <w:pBdr>
-          <w:top w:val="single" w:sz="4" w:space="1" w:color="auto"/>
-          <w:left w:val="single" w:sz="4" w:space="1" w:color="auto"/>
-          <w:bottom w:val="single" w:sz="4" w:space="1" w:color="auto"/>
-          <w:right w:val="single" w:sz="4" w:space="1" w:color="auto"/>
-        </w:pBdr>
-        <w:jc w:val="both"/>
-        <w:rPr>
-          <w:rFonts w:ascii="Courier" w:eastAsia="Calibri" w:hAnsi="Courier" w:cs="Calibri"/>
-        </w:rPr>
-      </w:pPr>
-    </w:p>
-    <w:p>
-      <w:pPr>
-        <w:pBdr>
-          <w:top w:val="single" w:sz="4" w:space="1" w:color="auto"/>
-          <w:left w:val="single" w:sz="4" w:space="1" w:color="auto"/>
-          <w:bottom w:val="single" w:sz="4" w:space="1" w:color="auto"/>
-          <w:right w:val="single" w:sz="4" w:space="1" w:color="auto"/>
-        </w:pBdr>
-        <w:jc w:val="both"/>
-        <w:rPr>
-          <w:rFonts w:ascii="Courier" w:eastAsia="Calibri" w:hAnsi="Courier" w:cs="Calibri"/>
-        </w:rPr>
-      </w:pPr>
-      <w:r>
-        <w:rPr>
-          <w:rFonts w:ascii="Courier" w:eastAsia="Calibri" w:hAnsi="Courier" w:cs="Calibri"/>
-        </w:rPr>
-        <w:t xml:space="preserve">for key in </w:t>
-      </w:r>
-      <w:proofErr w:type="spellStart"/>
-      <w:r>
-        <w:rPr>
-          <w:rFonts w:ascii="Courier" w:eastAsia="Calibri" w:hAnsi="Courier" w:cs="Calibri"/>
-        </w:rPr>
-        <w:t>reward_dictionary</w:t>
-      </w:r>
-      <w:proofErr w:type="spellEnd"/>
-      <w:r>
-        <w:rPr>
-          <w:rFonts w:ascii="Courier" w:eastAsia="Calibri" w:hAnsi="Courier" w:cs="Calibri"/>
-        </w:rPr>
-        <w:t>:</w:t>
-      </w:r>
-    </w:p>
-    <w:p>
-      <w:pPr>
-        <w:pBdr>
-          <w:top w:val="single" w:sz="4" w:space="1" w:color="auto"/>
-          <w:left w:val="single" w:sz="4" w:space="1" w:color="auto"/>
-          <w:bottom w:val="single" w:sz="4" w:space="1" w:color="auto"/>
-          <w:right w:val="single" w:sz="4" w:space="1" w:color="auto"/>
-        </w:pBdr>
-        <w:jc w:val="both"/>
-        <w:rPr>
-          <w:rFonts w:ascii="Courier" w:eastAsia="Calibri" w:hAnsi="Courier" w:cs="Calibri"/>
-        </w:rPr>
-      </w:pPr>
-      <w:r>
-        <w:rPr>
-          <w:rFonts w:ascii="Courier" w:eastAsia="Calibri" w:hAnsi="Courier" w:cs="Calibri"/>
-        </w:rPr>
-        <w:t xml:space="preserve">    total = </w:t>
-      </w:r>
-      <w:proofErr w:type="spellStart"/>
-      <w:r>
-        <w:rPr>
-          <w:rFonts w:ascii="Courier" w:eastAsia="Calibri" w:hAnsi="Courier" w:cs="Calibri"/>
-        </w:rPr>
-        <w:t>total_attempts</w:t>
-      </w:r>
-      <w:proofErr w:type="spellEnd"/>
-      <w:r>
-        <w:rPr>
-          <w:rFonts w:ascii="Courier" w:eastAsia="Calibri" w:hAnsi="Courier" w:cs="Calibri"/>
-        </w:rPr>
-        <w:t>[key]</w:t>
-      </w:r>
-    </w:p>
-    <w:p>
-      <w:pPr>
-        <w:pBdr>
-          <w:top w:val="single" w:sz="4" w:space="1" w:color="auto"/>
-          <w:left w:val="single" w:sz="4" w:space="1" w:color="auto"/>
-          <w:bottom w:val="single" w:sz="4" w:space="1" w:color="auto"/>
-          <w:right w:val="single" w:sz="4" w:space="1" w:color="auto"/>
-        </w:pBdr>
-        <w:jc w:val="both"/>
-        <w:rPr>
-          <w:rFonts w:ascii="Courier" w:eastAsia="Calibri" w:hAnsi="Courier" w:cs="Calibri"/>
-        </w:rPr>
-      </w:pPr>
-      <w:r>
-        <w:rPr>
-          <w:rFonts w:ascii="Courier" w:eastAsia="Calibri" w:hAnsi="Courier" w:cs="Calibri"/>
-        </w:rPr>
-        <w:t xml:space="preserve">    if (total == 0):</w:t>
-      </w:r>
-    </w:p>
-    <w:p>
-      <w:pPr>
-        <w:pBdr>
-          <w:top w:val="single" w:sz="4" w:space="1" w:color="auto"/>
-          <w:left w:val="single" w:sz="4" w:space="1" w:color="auto"/>
-          <w:bottom w:val="single" w:sz="4" w:space="1" w:color="auto"/>
-          <w:right w:val="single" w:sz="4" w:space="1" w:color="auto"/>
-        </w:pBdr>
-        <w:jc w:val="both"/>
-        <w:rPr>
-          <w:rFonts w:ascii="Courier" w:eastAsia="Calibri" w:hAnsi="Courier" w:cs="Calibri"/>
-        </w:rPr>
-      </w:pPr>
-      <w:r>
-        <w:rPr>
-          <w:rFonts w:ascii="Courier" w:eastAsia="Calibri" w:hAnsi="Courier" w:cs="Calibri"/>
-        </w:rPr>
-        <w:t xml:space="preserve">        </w:t>
-      </w:r>
-      <w:proofErr w:type="gramStart"/>
-      <w:r>
-        <w:rPr>
-          <w:rFonts w:ascii="Courier" w:eastAsia="Calibri" w:hAnsi="Courier" w:cs="Calibri"/>
-        </w:rPr>
-        <w:t>print(</w:t>
-      </w:r>
-      <w:proofErr w:type="gramEnd"/>
-      <w:r>
-        <w:rPr>
-          <w:rFonts w:ascii="Courier" w:eastAsia="Calibri" w:hAnsi="Courier" w:cs="Calibri"/>
-        </w:rPr>
-        <w:t>"Never attempted " + str(key))</w:t>
-      </w:r>
-    </w:p>
-    <w:p>
-      <w:pPr>
-        <w:pBdr>
-          <w:top w:val="single" w:sz="4" w:space="1" w:color="auto"/>
-          <w:left w:val="single" w:sz="4" w:space="1" w:color="auto"/>
-          <w:bottom w:val="single" w:sz="4" w:space="1" w:color="auto"/>
-          <w:right w:val="single" w:sz="4" w:space="1" w:color="auto"/>
-        </w:pBdr>
-        <w:jc w:val="both"/>
-        <w:rPr>
-          <w:rFonts w:ascii="Courier" w:eastAsia="Calibri" w:hAnsi="Courier" w:cs="Calibri"/>
-        </w:rPr>
-      </w:pPr>
-      <w:r>
-        <w:rPr>
-          <w:rFonts w:ascii="Courier" w:eastAsia="Calibri" w:hAnsi="Courier" w:cs="Calibri"/>
-        </w:rPr>
-        <w:t xml:space="preserve">    else: </w:t>
-      </w:r>
-    </w:p>
-    <w:p>
-      <w:pPr>
-        <w:pBdr>
-          <w:top w:val="single" w:sz="4" w:space="1" w:color="auto"/>
-          <w:left w:val="single" w:sz="4" w:space="1" w:color="auto"/>
-          <w:bottom w:val="single" w:sz="4" w:space="1" w:color="auto"/>
-          <w:right w:val="single" w:sz="4" w:space="1" w:color="auto"/>
-        </w:pBdr>
-        <w:jc w:val="both"/>
-        <w:rPr>
-          <w:rFonts w:ascii="Courier" w:eastAsia="Calibri" w:hAnsi="Courier" w:cs="Calibri"/>
-        </w:rPr>
-      </w:pPr>
-      <w:r>
-        <w:rPr>
-          <w:rFonts w:ascii="Courier" w:eastAsia="Calibri" w:hAnsi="Courier" w:cs="Calibri"/>
-        </w:rPr>
-        <w:t xml:space="preserve">        </w:t>
-      </w:r>
-      <w:proofErr w:type="gramStart"/>
-      <w:r>
-        <w:rPr>
-          <w:rFonts w:ascii="Courier" w:eastAsia="Calibri" w:hAnsi="Courier" w:cs="Calibri"/>
-        </w:rPr>
-        <w:t>print(</w:t>
-      </w:r>
-      <w:proofErr w:type="gramEnd"/>
-      <w:r>
-        <w:rPr>
-          <w:rFonts w:ascii="Courier" w:eastAsia="Calibri" w:hAnsi="Courier" w:cs="Calibri"/>
-        </w:rPr>
-        <w:t>"Average reward for " + str(key) + " is " + str(</w:t>
-      </w:r>
-      <w:proofErr w:type="spellStart"/>
-      <w:r>
-        <w:rPr>
-          <w:rFonts w:ascii="Courier" w:eastAsia="Calibri" w:hAnsi="Courier" w:cs="Calibri"/>
-        </w:rPr>
-        <w:t>reward_dictionary</w:t>
-      </w:r>
-      <w:proofErr w:type="spellEnd"/>
-      <w:r>
-        <w:rPr>
-          <w:rFonts w:ascii="Courier" w:eastAsia="Calibri" w:hAnsi="Courier" w:cs="Calibri"/>
-        </w:rPr>
-        <w:t>[key]/</w:t>
-      </w:r>
-      <w:proofErr w:type="spellStart"/>
-      <w:r>
-        <w:rPr>
-          <w:rFonts w:ascii="Courier" w:eastAsia="Calibri" w:hAnsi="Courier" w:cs="Calibri"/>
-        </w:rPr>
-        <w:t>total_attempts</w:t>
-      </w:r>
-      <w:proofErr w:type="spellEnd"/>
-      <w:r>
-        <w:rPr>
-          <w:rFonts w:ascii="Courier" w:eastAsia="Calibri" w:hAnsi="Courier" w:cs="Calibri"/>
-        </w:rPr>
-        <w:t>[key]))</w:t>
-      </w:r>
-    </w:p>
-    <w:p>
-      <w:pPr>
-        <w:jc w:val="both"/>
-        <w:rPr>
-          <w:rFonts w:ascii="Calibri" w:eastAsia="Calibri" w:hAnsi="Calibri" w:cs="Calibri"/>
-        </w:rPr>
-      </w:pPr>
-      <w:r>
-        <w:rPr>
-          <w:noProof/>
-        </w:rPr>
         <w:drawing>
           <wp:anchor distT="114300" distB="114300" distL="114300" distR="114300" simplePos="0" relativeHeight="251665408" behindDoc="0" locked="0" layoutInCell="1" hidden="0" allowOverlap="1" wp14:anchorId="4A3B1F5C" wp14:editId="592EEE80">
             <wp:simplePos x="0" y="0"/>

</xml_diff>